<commit_message>
conventions and encryption fixed
</commit_message>
<xml_diff>
--- a/Other/Book/Book.docx
+++ b/Other/Book/Book.docx
@@ -1202,6 +1202,7 @@
     </w:p>
     <w:p>
       <w:pPr>
+        <w:jc w:val="center"/>
         <w:rPr>
           <w:rFonts w:cstheme="minorHAnsi"/>
           <w:b/>
@@ -1220,6 +1221,32 @@
           <w:color w:val="767171" w:themeColor="background2" w:themeShade="80"/>
           <w:sz w:val="32"/>
           <w:szCs w:val="32"/>
+          <w:u w:val="single"/>
+          <w:rtl/>
+        </w:rPr>
+        <w:t>התהליך</w:t>
+      </w:r>
+    </w:p>
+    <w:p>
+      <w:pPr>
+        <w:rPr>
+          <w:rFonts w:cstheme="minorHAnsi"/>
+          <w:b/>
+          <w:bCs/>
+          <w:color w:val="767171" w:themeColor="background2" w:themeShade="80"/>
+          <w:sz w:val="32"/>
+          <w:szCs w:val="32"/>
+          <w:rtl/>
+        </w:rPr>
+      </w:pPr>
+      <w:r>
+        <w:rPr>
+          <w:rFonts w:cstheme="minorHAnsi" w:hint="cs"/>
+          <w:b/>
+          <w:bCs/>
+          <w:color w:val="767171" w:themeColor="background2" w:themeShade="80"/>
+          <w:sz w:val="32"/>
+          <w:szCs w:val="32"/>
           <w:rtl/>
         </w:rPr>
         <w:t xml:space="preserve">בתחילת הפרויקט הזה אני חשבתי שאני הולך לעשות משהו מדהים ושזה הולך להיות כיף וקל. </w:t>
@@ -1482,25 +1509,13 @@
           <w:color w:val="767171" w:themeColor="background2" w:themeShade="80"/>
           <w:sz w:val="32"/>
           <w:szCs w:val="32"/>
-          <w:rtl/>
-        </w:rPr>
-      </w:pPr>
-      <w:r>
-        <w:rPr>
-          <w:rFonts w:cstheme="minorHAnsi" w:hint="cs"/>
-          <w:b/>
-          <w:bCs/>
-          <w:color w:val="767171" w:themeColor="background2" w:themeShade="80"/>
-          <w:sz w:val="32"/>
-          <w:szCs w:val="32"/>
           <w:u w:val="single"/>
-          <w:rtl/>
-        </w:rPr>
-        <w:t>סיכום</w:t>
-      </w:r>
-    </w:p>
-    <w:p>
-      <w:pPr>
+        </w:rPr>
+      </w:pPr>
+    </w:p>
+    <w:p>
+      <w:pPr>
+        <w:jc w:val="center"/>
         <w:rPr>
           <w:rFonts w:cstheme="minorHAnsi"/>
           <w:b/>
@@ -1519,24 +1534,48 @@
           <w:color w:val="767171" w:themeColor="background2" w:themeShade="80"/>
           <w:sz w:val="32"/>
           <w:szCs w:val="32"/>
+          <w:u w:val="single"/>
+          <w:rtl/>
+        </w:rPr>
+        <w:t>דעות סופיות</w:t>
+      </w:r>
+    </w:p>
+    <w:p>
+      <w:pPr>
+        <w:rPr>
+          <w:rFonts w:cstheme="minorHAnsi"/>
+          <w:b/>
+          <w:bCs/>
+          <w:color w:val="767171" w:themeColor="background2" w:themeShade="80"/>
+          <w:sz w:val="32"/>
+          <w:szCs w:val="32"/>
+          <w:rtl/>
+        </w:rPr>
+      </w:pPr>
+      <w:r>
+        <w:rPr>
+          <w:rFonts w:cstheme="minorHAnsi" w:hint="cs"/>
+          <w:b/>
+          <w:bCs/>
+          <w:color w:val="767171" w:themeColor="background2" w:themeShade="80"/>
+          <w:sz w:val="32"/>
+          <w:szCs w:val="32"/>
           <w:rtl/>
         </w:rPr>
         <w:t xml:space="preserve">בפרויקט היו לי הרבה מכשולים שחלקם </w:t>
       </w:r>
-      <w:proofErr w:type="spellStart"/>
-      <w:r>
-        <w:rPr>
-          <w:rFonts w:cstheme="minorHAnsi" w:hint="cs"/>
-          <w:b/>
-          <w:bCs/>
-          <w:color w:val="767171" w:themeColor="background2" w:themeShade="80"/>
-          <w:sz w:val="32"/>
-          <w:szCs w:val="32"/>
-          <w:rtl/>
-        </w:rPr>
-        <w:t>עיקבו</w:t>
-      </w:r>
-      <w:proofErr w:type="spellEnd"/>
+      <w:r>
+        <w:rPr>
+          <w:rFonts w:cstheme="minorHAnsi" w:hint="cs"/>
+          <w:b/>
+          <w:bCs/>
+          <w:color w:val="767171" w:themeColor="background2" w:themeShade="80"/>
+          <w:sz w:val="32"/>
+          <w:szCs w:val="32"/>
+          <w:rtl/>
+        </w:rPr>
+        <w:t>עיכבו</w:t>
+      </w:r>
       <w:r>
         <w:rPr>
           <w:rFonts w:cstheme="minorHAnsi" w:hint="cs"/>
@@ -1574,20 +1613,30 @@
         </w:rPr>
         <w:t xml:space="preserve">בתחילת הפרויקט אני הנחתי שזה יהיה קל ושאני אוכל לעשות את זה בנינוחות. תכנון הזמנים שלי היה לא טוב בכלל ולא התחשב במכשולים שהגיעו. בנוסף על כך היו הרבה פעמים שאני </w:t>
       </w:r>
-      <w:proofErr w:type="spellStart"/>
-      <w:r>
-        <w:rPr>
-          <w:rFonts w:cstheme="minorHAnsi" w:hint="cs"/>
-          <w:b/>
-          <w:bCs/>
-          <w:color w:val="767171" w:themeColor="background2" w:themeShade="80"/>
-          <w:sz w:val="32"/>
-          <w:szCs w:val="32"/>
-          <w:rtl/>
-        </w:rPr>
-        <w:t>יכלתי</w:t>
-      </w:r>
-      <w:proofErr w:type="spellEnd"/>
+      <w:r>
+        <w:rPr>
+          <w:rFonts w:cstheme="minorHAnsi" w:hint="cs"/>
+          <w:b/>
+          <w:bCs/>
+          <w:color w:val="767171" w:themeColor="background2" w:themeShade="80"/>
+          <w:sz w:val="32"/>
+          <w:szCs w:val="32"/>
+          <w:rtl/>
+        </w:rPr>
+        <w:t>יכולת</w:t>
+      </w:r>
+      <w:r>
+        <w:rPr>
+          <w:rFonts w:cstheme="minorHAnsi" w:hint="eastAsia"/>
+          <w:b/>
+          <w:bCs/>
+          <w:color w:val="767171" w:themeColor="background2" w:themeShade="80"/>
+          <w:sz w:val="32"/>
+          <w:szCs w:val="32"/>
+          <w:rtl/>
+        </w:rPr>
+        <w:t>י</w:t>
+      </w:r>
       <w:r>
         <w:rPr>
           <w:rFonts w:cstheme="minorHAnsi" w:hint="cs"/>
@@ -1640,29 +1689,12 @@
     </w:p>
     <w:p>
       <w:pPr>
-        <w:bidi w:val="0"/>
-        <w:rPr>
-          <w:rFonts w:cstheme="minorHAnsi"/>
-          <w:b/>
-          <w:bCs/>
-          <w:color w:val="767171" w:themeColor="background2" w:themeShade="80"/>
-          <w:sz w:val="32"/>
-          <w:szCs w:val="32"/>
-          <w:rtl/>
-        </w:rPr>
-      </w:pPr>
-      <w:r>
-        <w:rPr>
-          <w:rFonts w:cstheme="minorHAnsi"/>
-          <w:b/>
-          <w:bCs/>
-          <w:color w:val="767171" w:themeColor="background2" w:themeShade="80"/>
-          <w:sz w:val="32"/>
-          <w:szCs w:val="32"/>
-          <w:rtl/>
-        </w:rPr>
-        <w:br w:type="page"/>
-      </w:r>
+        <w:jc w:val="center"/>
+        <w:rPr>
+          <w:sz w:val="18"/>
+          <w:szCs w:val="18"/>
+        </w:rPr>
+      </w:pPr>
     </w:p>
     <w:p>
       <w:pPr>

</xml_diff>

<commit_message>
UI working. check filePaths fix file naming system
</commit_message>
<xml_diff>
--- a/Other/Book/Book.docx
+++ b/Other/Book/Book.docx
@@ -369,7 +369,31 @@
           <w:szCs w:val="32"/>
           <w:rtl/>
         </w:rPr>
-        <w:t>--------------------------------------------------</w:t>
+        <w:t>-------------------------------------------------</w:t>
+      </w:r>
+      <w:r>
+        <w:rPr>
+          <w:rFonts w:ascii="Times New Roman" w:hAnsi="Times New Roman" w:cs="Guttman-Aharoni" w:hint="cs"/>
+          <w:b/>
+          <w:bCs/>
+          <w:color w:val="767171" w:themeColor="background2" w:themeShade="80"/>
+          <w:sz w:val="32"/>
+          <w:szCs w:val="32"/>
+          <w:rtl/>
+        </w:rPr>
+        <w:t>-</w:t>
+      </w:r>
+      <w:r>
+        <w:rPr>
+          <w:rFonts w:ascii="Times New Roman" w:hAnsi="Times New Roman" w:cs="Guttman-Aharoni" w:hint="cs"/>
+          <w:b/>
+          <w:bCs/>
+          <w:color w:val="767171" w:themeColor="background2" w:themeShade="80"/>
+          <w:sz w:val="32"/>
+          <w:szCs w:val="32"/>
+          <w:rtl/>
+        </w:rPr>
+        <w:t>-</w:t>
       </w:r>
       <w:r>
         <w:rPr>
@@ -443,7 +467,31 @@
           <w:szCs w:val="32"/>
           <w:rtl/>
         </w:rPr>
-        <w:t>--------------------------------------------</w:t>
+        <w:t>----------------------------------------</w:t>
+      </w:r>
+      <w:r>
+        <w:rPr>
+          <w:rFonts w:ascii="Times New Roman" w:hAnsi="Times New Roman" w:cs="Guttman-Aharoni" w:hint="cs"/>
+          <w:b/>
+          <w:bCs/>
+          <w:color w:val="767171" w:themeColor="background2" w:themeShade="80"/>
+          <w:sz w:val="32"/>
+          <w:szCs w:val="32"/>
+          <w:rtl/>
+        </w:rPr>
+        <w:t>-</w:t>
+      </w:r>
+      <w:r>
+        <w:rPr>
+          <w:rFonts w:ascii="Times New Roman" w:hAnsi="Times New Roman" w:cs="Guttman-Aharoni" w:hint="cs"/>
+          <w:b/>
+          <w:bCs/>
+          <w:color w:val="767171" w:themeColor="background2" w:themeShade="80"/>
+          <w:sz w:val="32"/>
+          <w:szCs w:val="32"/>
+          <w:rtl/>
+        </w:rPr>
+        <w:t>----</w:t>
       </w:r>
       <w:r>
         <w:rPr>
@@ -493,19 +541,31 @@
           <w:szCs w:val="32"/>
           <w:rtl/>
         </w:rPr>
-        <w:t xml:space="preserve">רפלקציה </w:t>
+        <w:t>תיעוד הפרוצדורות</w:t>
       </w:r>
       <w:r>
         <w:rPr>
           <w:rFonts w:ascii="Times New Roman" w:hAnsi="Times New Roman" w:cs="Guttman-Aharoni" w:hint="cs"/>
           <w:b/>
           <w:bCs/>
+          <w:color w:val="70AD47" w:themeColor="accent6"/>
+          <w:sz w:val="32"/>
+          <w:szCs w:val="32"/>
+          <w:rtl/>
+        </w:rPr>
+        <w:t xml:space="preserve"> </w:t>
+      </w:r>
+      <w:r>
+        <w:rPr>
+          <w:rFonts w:ascii="Times New Roman" w:hAnsi="Times New Roman" w:cs="Guttman-Aharoni" w:hint="cs"/>
+          <w:b/>
+          <w:bCs/>
           <w:color w:val="767171" w:themeColor="background2" w:themeShade="80"/>
           <w:sz w:val="32"/>
           <w:szCs w:val="32"/>
           <w:rtl/>
         </w:rPr>
-        <w:t>--------------------------------------------------</w:t>
+        <w:t>--------------------------------------</w:t>
       </w:r>
       <w:r>
         <w:rPr>
@@ -517,6 +577,30 @@
           <w:szCs w:val="32"/>
           <w:rtl/>
         </w:rPr>
+        <w:t>-</w:t>
+      </w:r>
+      <w:r>
+        <w:rPr>
+          <w:rFonts w:ascii="Times New Roman" w:hAnsi="Times New Roman" w:cs="Guttman-Aharoni" w:hint="cs"/>
+          <w:b/>
+          <w:bCs/>
+          <w:color w:val="767171" w:themeColor="background2" w:themeShade="80"/>
+          <w:sz w:val="32"/>
+          <w:szCs w:val="32"/>
+          <w:rtl/>
+        </w:rPr>
+        <w:t>----</w:t>
+      </w:r>
+      <w:r>
+        <w:rPr>
+          <w:rFonts w:ascii="Times New Roman" w:hAnsi="Times New Roman" w:cs="Guttman-Aharoni" w:hint="cs"/>
+          <w:b/>
+          <w:bCs/>
+          <w:color w:val="767171" w:themeColor="background2" w:themeShade="80"/>
+          <w:sz w:val="32"/>
+          <w:szCs w:val="32"/>
+          <w:rtl/>
+        </w:rPr>
         <w:t xml:space="preserve"> </w:t>
       </w:r>
       <w:r>
@@ -529,7 +613,7 @@
           <w:szCs w:val="32"/>
           <w:rtl/>
         </w:rPr>
-        <w:t>2</w:t>
+        <w:t>4</w:t>
       </w:r>
     </w:p>
     <w:p>
@@ -975,7 +1059,31 @@
           <w:szCs w:val="32"/>
           <w:rtl/>
         </w:rPr>
-        <w:t>-----------------------------------------------</w:t>
+        <w:t>----------------------------------</w:t>
+      </w:r>
+      <w:r>
+        <w:rPr>
+          <w:rFonts w:ascii="Times New Roman" w:hAnsi="Times New Roman" w:cs="Guttman-Aharoni" w:hint="cs"/>
+          <w:b/>
+          <w:bCs/>
+          <w:color w:val="767171" w:themeColor="background2" w:themeShade="80"/>
+          <w:sz w:val="32"/>
+          <w:szCs w:val="32"/>
+          <w:rtl/>
+        </w:rPr>
+        <w:t>------</w:t>
+      </w:r>
+      <w:r>
+        <w:rPr>
+          <w:rFonts w:ascii="Times New Roman" w:hAnsi="Times New Roman" w:cs="Guttman-Aharoni" w:hint="cs"/>
+          <w:b/>
+          <w:bCs/>
+          <w:color w:val="767171" w:themeColor="background2" w:themeShade="80"/>
+          <w:sz w:val="32"/>
+          <w:szCs w:val="32"/>
+          <w:rtl/>
+        </w:rPr>
+        <w:t>--------</w:t>
       </w:r>
       <w:r>
         <w:rPr>
@@ -1307,7 +1415,33 @@
           <w:szCs w:val="32"/>
           <w:rtl/>
         </w:rPr>
-        <w:t>, הצפנה פשוטה שחשבתי שתשמש אותי ככניסה טובה לעולם ההצפנות והקריפטוגרפיה.</w:t>
+        <w:t xml:space="preserve">, הצפנה פשוטה שחשבתי שתשמש אותי ככניסה טובה לעולם </w:t>
+      </w:r>
+      <w:proofErr w:type="spellStart"/>
+      <w:r>
+        <w:rPr>
+          <w:rFonts w:cstheme="minorHAnsi" w:hint="cs"/>
+          <w:b/>
+          <w:bCs/>
+          <w:color w:val="767171" w:themeColor="background2" w:themeShade="80"/>
+          <w:sz w:val="32"/>
+          <w:szCs w:val="32"/>
+          <w:rtl/>
+        </w:rPr>
+        <w:t>ההצפנות</w:t>
+      </w:r>
+      <w:proofErr w:type="spellEnd"/>
+      <w:r>
+        <w:rPr>
+          <w:rFonts w:cstheme="minorHAnsi" w:hint="cs"/>
+          <w:b/>
+          <w:bCs/>
+          <w:color w:val="767171" w:themeColor="background2" w:themeShade="80"/>
+          <w:sz w:val="32"/>
+          <w:szCs w:val="32"/>
+          <w:rtl/>
+        </w:rPr>
+        <w:t xml:space="preserve"> והקריפטוגרפיה.</w:t>
       </w:r>
     </w:p>
     <w:p>
@@ -1344,7 +1478,85 @@
           <w:szCs w:val="32"/>
           <w:rtl/>
         </w:rPr>
-        <w:t>במקצועיות ונינוחות. העומס גרם לי להכנס לאיחור ענק בלו"ז שלי והתחלתי להכנס ללחץ.</w:t>
+        <w:t xml:space="preserve">במקצועיות ונינוחות. העומס גרם לי </w:t>
+      </w:r>
+      <w:proofErr w:type="spellStart"/>
+      <w:r>
+        <w:rPr>
+          <w:rFonts w:cstheme="minorHAnsi" w:hint="cs"/>
+          <w:b/>
+          <w:bCs/>
+          <w:color w:val="767171" w:themeColor="background2" w:themeShade="80"/>
+          <w:sz w:val="32"/>
+          <w:szCs w:val="32"/>
+          <w:rtl/>
+        </w:rPr>
+        <w:t>להכנס</w:t>
+      </w:r>
+      <w:proofErr w:type="spellEnd"/>
+      <w:r>
+        <w:rPr>
+          <w:rFonts w:cstheme="minorHAnsi" w:hint="cs"/>
+          <w:b/>
+          <w:bCs/>
+          <w:color w:val="767171" w:themeColor="background2" w:themeShade="80"/>
+          <w:sz w:val="32"/>
+          <w:szCs w:val="32"/>
+          <w:rtl/>
+        </w:rPr>
+        <w:t xml:space="preserve"> לאיחור ענק </w:t>
+      </w:r>
+      <w:proofErr w:type="spellStart"/>
+      <w:r>
+        <w:rPr>
+          <w:rFonts w:cstheme="minorHAnsi" w:hint="cs"/>
+          <w:b/>
+          <w:bCs/>
+          <w:color w:val="767171" w:themeColor="background2" w:themeShade="80"/>
+          <w:sz w:val="32"/>
+          <w:szCs w:val="32"/>
+          <w:rtl/>
+        </w:rPr>
+        <w:t>בלו"ז</w:t>
+      </w:r>
+      <w:proofErr w:type="spellEnd"/>
+      <w:r>
+        <w:rPr>
+          <w:rFonts w:cstheme="minorHAnsi" w:hint="cs"/>
+          <w:b/>
+          <w:bCs/>
+          <w:color w:val="767171" w:themeColor="background2" w:themeShade="80"/>
+          <w:sz w:val="32"/>
+          <w:szCs w:val="32"/>
+          <w:rtl/>
+        </w:rPr>
+        <w:t xml:space="preserve"> שלי והתחלתי </w:t>
+      </w:r>
+      <w:proofErr w:type="spellStart"/>
+      <w:r>
+        <w:rPr>
+          <w:rFonts w:cstheme="minorHAnsi" w:hint="cs"/>
+          <w:b/>
+          <w:bCs/>
+          <w:color w:val="767171" w:themeColor="background2" w:themeShade="80"/>
+          <w:sz w:val="32"/>
+          <w:szCs w:val="32"/>
+          <w:rtl/>
+        </w:rPr>
+        <w:t>להכנס</w:t>
+      </w:r>
+      <w:proofErr w:type="spellEnd"/>
+      <w:r>
+        <w:rPr>
+          <w:rFonts w:cstheme="minorHAnsi" w:hint="cs"/>
+          <w:b/>
+          <w:bCs/>
+          <w:color w:val="767171" w:themeColor="background2" w:themeShade="80"/>
+          <w:sz w:val="32"/>
+          <w:szCs w:val="32"/>
+          <w:rtl/>
+        </w:rPr>
+        <w:t xml:space="preserve"> ללחץ.</w:t>
       </w:r>
       <w:r>
         <w:rPr>
@@ -1620,10 +1832,2769 @@
     </w:p>
     <w:p>
       <w:pPr>
-        <w:jc w:val="center"/>
+        <w:bidi w:val="0"/>
         <w:rPr>
           <w:sz w:val="18"/>
           <w:szCs w:val="18"/>
+          <w:rtl/>
+        </w:rPr>
+      </w:pPr>
+      <w:r>
+        <w:rPr>
+          <w:sz w:val="18"/>
+          <w:szCs w:val="18"/>
+          <w:rtl/>
+        </w:rPr>
+        <w:br w:type="page"/>
+      </w:r>
+    </w:p>
+    <w:p>
+      <w:pPr>
+        <w:jc w:val="center"/>
+        <w:rPr>
+          <w:sz w:val="18"/>
+          <w:szCs w:val="18"/>
+          <w:rtl/>
+        </w:rPr>
+      </w:pPr>
+      <w:r>
+        <w:rPr>
+          <w:rFonts w:ascii="Heebo" w:hAnsi="Heebo" w:cs="Heebo"/>
+          <w:b/>
+          <w:bCs/>
+          <w:noProof/>
+          <w:color w:val="70AD47" w:themeColor="accent6"/>
+          <w:sz w:val="72"/>
+          <w:szCs w:val="72"/>
+          <w:rtl/>
+          <w:lang w:val="he-IL"/>
+        </w:rPr>
+        <w:lastRenderedPageBreak/>
+        <mc:AlternateContent>
+          <mc:Choice Requires="wps">
+            <w:drawing>
+              <wp:anchor distT="0" distB="0" distL="114300" distR="114300" simplePos="0" relativeHeight="251667456" behindDoc="0" locked="0" layoutInCell="1" allowOverlap="1" wp14:anchorId="5CA52D80" wp14:editId="225BB002">
+                <wp:simplePos x="0" y="0"/>
+                <wp:positionH relativeFrom="column">
+                  <wp:posOffset>5207422</wp:posOffset>
+                </wp:positionH>
+                <wp:positionV relativeFrom="paragraph">
+                  <wp:posOffset>-101802</wp:posOffset>
+                </wp:positionV>
+                <wp:extent cx="45719" cy="2792277"/>
+                <wp:effectExtent l="0" t="1905" r="0" b="0"/>
+                <wp:wrapNone/>
+                <wp:docPr id="9" name="מלבן: פינות עליונות מעוגלות 2"/>
+                <wp:cNvGraphicFramePr/>
+                <a:graphic xmlns:a="http://schemas.openxmlformats.org/drawingml/2006/main">
+                  <a:graphicData uri="http://schemas.microsoft.com/office/word/2010/wordprocessingShape">
+                    <wps:wsp>
+                      <wps:cNvSpPr/>
+                      <wps:spPr>
+                        <a:xfrm rot="16200000">
+                          <a:off x="0" y="0"/>
+                          <a:ext cx="45719" cy="2792277"/>
+                        </a:xfrm>
+                        <a:prstGeom prst="round2SameRect">
+                          <a:avLst>
+                            <a:gd name="adj1" fmla="val 32041"/>
+                            <a:gd name="adj2" fmla="val 0"/>
+                          </a:avLst>
+                        </a:prstGeom>
+                        <a:solidFill>
+                          <a:schemeClr val="accent6">
+                            <a:lumMod val="75000"/>
+                          </a:schemeClr>
+                        </a:solidFill>
+                        <a:ln>
+                          <a:noFill/>
+                        </a:ln>
+                      </wps:spPr>
+                      <wps:style>
+                        <a:lnRef idx="2">
+                          <a:schemeClr val="accent1">
+                            <a:shade val="50000"/>
+                          </a:schemeClr>
+                        </a:lnRef>
+                        <a:fillRef idx="1">
+                          <a:schemeClr val="accent1"/>
+                        </a:fillRef>
+                        <a:effectRef idx="0">
+                          <a:schemeClr val="accent1"/>
+                        </a:effectRef>
+                        <a:fontRef idx="minor">
+                          <a:schemeClr val="lt1"/>
+                        </a:fontRef>
+                      </wps:style>
+                      <wps:bodyPr rot="0" spcFirstLastPara="0" vertOverflow="overflow" horzOverflow="overflow" vert="horz" wrap="square" lIns="91440" tIns="45720" rIns="91440" bIns="45720" numCol="1" spcCol="0" rtlCol="1" fromWordArt="0" anchor="ctr" anchorCtr="0" forceAA="0" compatLnSpc="1">
+                        <a:prstTxWarp prst="textNoShape">
+                          <a:avLst/>
+                        </a:prstTxWarp>
+                        <a:noAutofit/>
+                      </wps:bodyPr>
+                    </wps:wsp>
+                  </a:graphicData>
+                </a:graphic>
+                <wp14:sizeRelH relativeFrom="margin">
+                  <wp14:pctWidth>0</wp14:pctWidth>
+                </wp14:sizeRelH>
+                <wp14:sizeRelV relativeFrom="margin">
+                  <wp14:pctHeight>0</wp14:pctHeight>
+                </wp14:sizeRelV>
+              </wp:anchor>
+            </w:drawing>
+          </mc:Choice>
+          <mc:Fallback>
+            <w:pict>
+              <v:shape w14:anchorId="3FA43917" id="מלבן: פינות עליונות מעוגלות 2" o:spid="_x0000_s1026" style="position:absolute;margin-left:410.05pt;margin-top:-8pt;width:3.6pt;height:219.85pt;rotation:-90;z-index:251667456;visibility:visible;mso-wrap-style:square;mso-width-percent:0;mso-height-percent:0;mso-wrap-distance-left:9pt;mso-wrap-distance-top:0;mso-wrap-distance-right:9pt;mso-wrap-distance-bottom:0;mso-position-horizontal:absolute;mso-position-horizontal-relative:text;mso-position-vertical:absolute;mso-position-vertical-relative:text;mso-width-percent:0;mso-height-percent:0;mso-width-relative:margin;mso-height-relative:margin;v-text-anchor:middle" coordsize="45719,2792277" o:gfxdata="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" path="m14649,l31070,v8090,,14649,6559,14649,14649l45719,2792277r,l,2792277r,l,14649c,6559,6559,,14649,xe" fillcolor="#538135 [2409]" stroked="f" strokeweight="1pt">
+                <v:stroke joinstyle="miter"/>
+                <v:path arrowok="t" o:connecttype="custom" o:connectlocs="14649,0;31070,0;45719,14649;45719,2792277;45719,2792277;0,2792277;0,2792277;0,14649;14649,0" o:connectangles="0,0,0,0,0,0,0,0,0"/>
+              </v:shape>
+            </w:pict>
+          </mc:Fallback>
+        </mc:AlternateContent>
+      </w:r>
+      <w:r>
+        <w:rPr>
+          <w:rFonts w:hint="cs"/>
+          <w:sz w:val="18"/>
+          <w:szCs w:val="18"/>
+          <w:rtl/>
+        </w:rPr>
+        <w:t>2</w:t>
+      </w:r>
+    </w:p>
+    <w:p>
+      <w:pPr>
+        <w:jc w:val="center"/>
+        <w:rPr>
+          <w:rtl/>
+        </w:rPr>
+      </w:pPr>
+      <w:r>
+        <w:rPr>
+          <w:rFonts w:hint="cs"/>
+          <w:noProof/>
+        </w:rPr>
+        <w:drawing>
+          <wp:inline distT="0" distB="0" distL="0" distR="0" wp14:anchorId="41985733" wp14:editId="0C560FB4">
+            <wp:extent cx="6385560" cy="204338"/>
+            <wp:effectExtent l="0" t="0" r="0" b="5715"/>
+            <wp:docPr id="10" name="תמונה 1"/>
+            <wp:cNvGraphicFramePr>
+              <a:graphicFrameLocks xmlns:a="http://schemas.openxmlformats.org/drawingml/2006/main" noChangeAspect="1"/>
+            </wp:cNvGraphicFramePr>
+            <a:graphic xmlns:a="http://schemas.openxmlformats.org/drawingml/2006/main">
+              <a:graphicData uri="http://schemas.openxmlformats.org/drawingml/2006/picture">
+                <pic:pic xmlns:pic="http://schemas.openxmlformats.org/drawingml/2006/picture">
+                  <pic:nvPicPr>
+                    <pic:cNvPr id="0" name="Picture 1"/>
+                    <pic:cNvPicPr>
+                      <a:picLocks noChangeAspect="1" noChangeArrowheads="1"/>
+                    </pic:cNvPicPr>
+                  </pic:nvPicPr>
+                  <pic:blipFill>
+                    <a:blip r:embed="rId6" cstate="print">
+                      <a:extLst>
+                        <a:ext uri="{28A0092B-C50C-407E-A947-70E740481C1C}">
+                          <a14:useLocalDpi xmlns:a14="http://schemas.microsoft.com/office/drawing/2010/main" val="0"/>
+                        </a:ext>
+                      </a:extLst>
+                    </a:blip>
+                    <a:srcRect/>
+                    <a:stretch>
+                      <a:fillRect/>
+                    </a:stretch>
+                  </pic:blipFill>
+                  <pic:spPr bwMode="auto">
+                    <a:xfrm>
+                      <a:off x="0" y="0"/>
+                      <a:ext cx="6779592" cy="216947"/>
+                    </a:xfrm>
+                    <a:prstGeom prst="rect">
+                      <a:avLst/>
+                    </a:prstGeom>
+                    <a:noFill/>
+                    <a:ln>
+                      <a:noFill/>
+                    </a:ln>
+                  </pic:spPr>
+                </pic:pic>
+              </a:graphicData>
+            </a:graphic>
+          </wp:inline>
+        </w:drawing>
+      </w:r>
+    </w:p>
+    <w:p>
+      <w:pPr>
+        <w:rPr>
+          <w:rtl/>
+        </w:rPr>
+      </w:pPr>
+    </w:p>
+    <w:p>
+      <w:pPr>
+        <w:rPr>
+          <w:rFonts w:ascii="Times New Roman" w:hAnsi="Times New Roman" w:cs="Guttman-Aharoni"/>
+          <w:b/>
+          <w:bCs/>
+          <w:color w:val="70AD47" w:themeColor="accent6"/>
+          <w:sz w:val="56"/>
+          <w:szCs w:val="56"/>
+        </w:rPr>
+      </w:pPr>
+      <w:r>
+        <w:rPr>
+          <w:rFonts w:ascii="Times New Roman" w:hAnsi="Times New Roman" w:cs="Guttman-Aharoni" w:hint="cs"/>
+          <w:b/>
+          <w:bCs/>
+          <w:color w:val="70AD47" w:themeColor="accent6"/>
+          <w:sz w:val="56"/>
+          <w:szCs w:val="56"/>
+          <w:rtl/>
+        </w:rPr>
+        <w:t>תיעוד הפרוצדורות</w:t>
+      </w:r>
+    </w:p>
+    <w:p>
+      <w:pPr>
+        <w:bidi w:val="0"/>
+        <w:rPr>
+          <w:rFonts w:cstheme="minorHAnsi"/>
+          <w:b/>
+          <w:bCs/>
+          <w:color w:val="70AD47" w:themeColor="accent6"/>
+          <w:sz w:val="56"/>
+          <w:szCs w:val="56"/>
+          <w:rtl/>
+        </w:rPr>
+      </w:pPr>
+      <w:r>
+        <w:rPr>
+          <w:rFonts w:cstheme="minorHAnsi"/>
+          <w:b/>
+          <w:bCs/>
+          <w:color w:val="70AD47" w:themeColor="accent6"/>
+          <w:sz w:val="56"/>
+          <w:szCs w:val="56"/>
+        </w:rPr>
+        <w:t>rc4.inc</w:t>
+      </w:r>
+    </w:p>
+    <w:tbl>
+      <w:tblPr>
+        <w:tblStyle w:val="TableGrid"/>
+        <w:bidiVisual/>
+        <w:tblW w:w="0" w:type="auto"/>
+        <w:tblLook w:val="04A0" w:firstRow="1" w:lastRow="0" w:firstColumn="1" w:lastColumn="0" w:noHBand="0" w:noVBand="1"/>
+      </w:tblPr>
+      <w:tblGrid>
+        <w:gridCol w:w="1460"/>
+        <w:gridCol w:w="2108"/>
+        <w:gridCol w:w="2118"/>
+        <w:gridCol w:w="2319"/>
+        <w:gridCol w:w="2451"/>
+      </w:tblGrid>
+      <w:tr>
+        <w:tc>
+          <w:tcPr>
+            <w:tcW w:w="1460" w:type="dxa"/>
+            <w:tcBorders>
+              <w:bottom w:val="single" w:sz="4" w:space="0" w:color="auto"/>
+            </w:tcBorders>
+            <w:shd w:val="clear" w:color="auto" w:fill="70AD47" w:themeFill="accent6"/>
+          </w:tcPr>
+          <w:p>
+            <w:pPr>
+              <w:jc w:val="center"/>
+              <w:rPr>
+                <w:rFonts w:cstheme="minorHAnsi"/>
+                <w:b/>
+                <w:bCs/>
+                <w:color w:val="FFFFFF" w:themeColor="background1"/>
+                <w:sz w:val="32"/>
+                <w:szCs w:val="32"/>
+              </w:rPr>
+            </w:pPr>
+            <w:r>
+              <w:rPr>
+                <w:rFonts w:cstheme="minorHAnsi"/>
+                <w:b/>
+                <w:bCs/>
+                <w:color w:val="FFFFFF" w:themeColor="background1"/>
+                <w:sz w:val="32"/>
+                <w:szCs w:val="32"/>
+              </w:rPr>
+              <w:t>Notes</w:t>
+            </w:r>
+          </w:p>
+        </w:tc>
+        <w:tc>
+          <w:tcPr>
+            <w:tcW w:w="2108" w:type="dxa"/>
+            <w:tcBorders>
+              <w:bottom w:val="single" w:sz="4" w:space="0" w:color="auto"/>
+            </w:tcBorders>
+            <w:shd w:val="clear" w:color="auto" w:fill="70AD47" w:themeFill="accent6"/>
+          </w:tcPr>
+          <w:p>
+            <w:pPr>
+              <w:jc w:val="center"/>
+              <w:rPr>
+                <w:rFonts w:cstheme="minorHAnsi"/>
+                <w:b/>
+                <w:bCs/>
+                <w:color w:val="FFFFFF" w:themeColor="background1"/>
+                <w:sz w:val="32"/>
+                <w:szCs w:val="32"/>
+                <w:rtl/>
+              </w:rPr>
+            </w:pPr>
+            <w:r>
+              <w:rPr>
+                <w:rFonts w:cstheme="minorHAnsi"/>
+                <w:b/>
+                <w:bCs/>
+                <w:color w:val="FFFFFF" w:themeColor="background1"/>
+                <w:sz w:val="32"/>
+                <w:szCs w:val="32"/>
+              </w:rPr>
+              <w:t>Summary</w:t>
+            </w:r>
+          </w:p>
+        </w:tc>
+        <w:tc>
+          <w:tcPr>
+            <w:tcW w:w="2118" w:type="dxa"/>
+            <w:tcBorders>
+              <w:bottom w:val="single" w:sz="4" w:space="0" w:color="auto"/>
+            </w:tcBorders>
+            <w:shd w:val="clear" w:color="auto" w:fill="70AD47" w:themeFill="accent6"/>
+          </w:tcPr>
+          <w:p>
+            <w:pPr>
+              <w:jc w:val="center"/>
+              <w:rPr>
+                <w:rFonts w:cstheme="minorHAnsi"/>
+                <w:b/>
+                <w:bCs/>
+                <w:color w:val="FFFFFF" w:themeColor="background1"/>
+                <w:sz w:val="32"/>
+                <w:szCs w:val="32"/>
+              </w:rPr>
+            </w:pPr>
+            <w:r>
+              <w:rPr>
+                <w:rFonts w:cstheme="minorHAnsi"/>
+                <w:b/>
+                <w:bCs/>
+                <w:color w:val="FFFFFF" w:themeColor="background1"/>
+                <w:sz w:val="32"/>
+                <w:szCs w:val="32"/>
+              </w:rPr>
+              <w:t>Procedure</w:t>
+            </w:r>
+            <w:r>
+              <w:rPr>
+                <w:rFonts w:cstheme="minorHAnsi"/>
+                <w:b/>
+                <w:bCs/>
+                <w:color w:val="FFFFFF" w:themeColor="background1"/>
+                <w:sz w:val="32"/>
+                <w:szCs w:val="32"/>
+              </w:rPr>
+              <w:br/>
+              <w:t>return value</w:t>
+            </w:r>
+          </w:p>
+        </w:tc>
+        <w:tc>
+          <w:tcPr>
+            <w:tcW w:w="2319" w:type="dxa"/>
+            <w:tcBorders>
+              <w:bottom w:val="single" w:sz="4" w:space="0" w:color="auto"/>
+            </w:tcBorders>
+            <w:shd w:val="clear" w:color="auto" w:fill="70AD47" w:themeFill="accent6"/>
+          </w:tcPr>
+          <w:p>
+            <w:pPr>
+              <w:jc w:val="center"/>
+              <w:rPr>
+                <w:rFonts w:cstheme="minorHAnsi"/>
+                <w:b/>
+                <w:bCs/>
+                <w:color w:val="FFFFFF" w:themeColor="background1"/>
+                <w:sz w:val="32"/>
+                <w:szCs w:val="32"/>
+              </w:rPr>
+            </w:pPr>
+            <w:r>
+              <w:rPr>
+                <w:rFonts w:cstheme="minorHAnsi"/>
+                <w:b/>
+                <w:bCs/>
+                <w:color w:val="FFFFFF" w:themeColor="background1"/>
+                <w:sz w:val="32"/>
+                <w:szCs w:val="32"/>
+              </w:rPr>
+              <w:t>Procedure</w:t>
+            </w:r>
+          </w:p>
+          <w:p>
+            <w:pPr>
+              <w:jc w:val="center"/>
+              <w:rPr>
+                <w:rFonts w:cstheme="minorHAnsi"/>
+                <w:b/>
+                <w:bCs/>
+                <w:color w:val="FFFFFF" w:themeColor="background1"/>
+                <w:sz w:val="32"/>
+                <w:szCs w:val="32"/>
+                <w:rtl/>
+              </w:rPr>
+            </w:pPr>
+            <w:r>
+              <w:rPr>
+                <w:rFonts w:cstheme="minorHAnsi"/>
+                <w:b/>
+                <w:bCs/>
+                <w:color w:val="FFFFFF" w:themeColor="background1"/>
+                <w:sz w:val="32"/>
+                <w:szCs w:val="32"/>
+              </w:rPr>
+              <w:t>arguments</w:t>
+            </w:r>
+          </w:p>
+        </w:tc>
+        <w:tc>
+          <w:tcPr>
+            <w:tcW w:w="2451" w:type="dxa"/>
+            <w:tcBorders>
+              <w:bottom w:val="single" w:sz="4" w:space="0" w:color="auto"/>
+            </w:tcBorders>
+            <w:shd w:val="clear" w:color="auto" w:fill="70AD47" w:themeFill="accent6"/>
+          </w:tcPr>
+          <w:p>
+            <w:pPr>
+              <w:jc w:val="center"/>
+              <w:rPr>
+                <w:rFonts w:cstheme="minorHAnsi"/>
+                <w:b/>
+                <w:bCs/>
+                <w:color w:val="FFFFFF" w:themeColor="background1"/>
+                <w:sz w:val="32"/>
+                <w:szCs w:val="32"/>
+              </w:rPr>
+            </w:pPr>
+            <w:r>
+              <w:rPr>
+                <w:rFonts w:cstheme="minorHAnsi"/>
+                <w:b/>
+                <w:bCs/>
+                <w:color w:val="FFFFFF" w:themeColor="background1"/>
+                <w:sz w:val="32"/>
+                <w:szCs w:val="32"/>
+              </w:rPr>
+              <w:t>Procedure</w:t>
+            </w:r>
+          </w:p>
+          <w:p>
+            <w:pPr>
+              <w:jc w:val="center"/>
+              <w:rPr>
+                <w:rFonts w:cstheme="minorHAnsi"/>
+                <w:b/>
+                <w:bCs/>
+                <w:color w:val="FFFFFF" w:themeColor="background1"/>
+                <w:sz w:val="32"/>
+                <w:szCs w:val="32"/>
+                <w:rtl/>
+              </w:rPr>
+            </w:pPr>
+            <w:r>
+              <w:rPr>
+                <w:rFonts w:cstheme="minorHAnsi"/>
+                <w:b/>
+                <w:bCs/>
+                <w:color w:val="FFFFFF" w:themeColor="background1"/>
+                <w:sz w:val="32"/>
+                <w:szCs w:val="32"/>
+              </w:rPr>
+              <w:t>name</w:t>
+            </w:r>
+          </w:p>
+        </w:tc>
+      </w:tr>
+      <w:tr>
+        <w:tc>
+          <w:tcPr>
+            <w:tcW w:w="1460" w:type="dxa"/>
+          </w:tcPr>
+          <w:p>
+            <w:pPr>
+              <w:bidi w:val="0"/>
+              <w:rPr>
+                <w:rFonts w:cstheme="minorHAnsi"/>
+                <w:b/>
+                <w:bCs/>
+                <w:sz w:val="32"/>
+                <w:szCs w:val="32"/>
+              </w:rPr>
+            </w:pPr>
+          </w:p>
+        </w:tc>
+        <w:tc>
+          <w:tcPr>
+            <w:tcW w:w="2108" w:type="dxa"/>
+            <w:shd w:val="clear" w:color="auto" w:fill="auto"/>
+          </w:tcPr>
+          <w:p>
+            <w:pPr>
+              <w:bidi w:val="0"/>
+              <w:rPr>
+                <w:rFonts w:cstheme="minorHAnsi"/>
+                <w:b/>
+                <w:bCs/>
+                <w:sz w:val="32"/>
+                <w:szCs w:val="32"/>
+              </w:rPr>
+            </w:pPr>
+            <w:r>
+              <w:rPr>
+                <w:rFonts w:cstheme="minorHAnsi"/>
+                <w:b/>
+                <w:bCs/>
+                <w:sz w:val="32"/>
+                <w:szCs w:val="32"/>
+              </w:rPr>
+              <w:t>Mixing the sched array with a using a pseudo random location</w:t>
+            </w:r>
+          </w:p>
+        </w:tc>
+        <w:tc>
+          <w:tcPr>
+            <w:tcW w:w="2118" w:type="dxa"/>
+            <w:shd w:val="clear" w:color="auto" w:fill="auto"/>
+          </w:tcPr>
+          <w:p>
+            <w:pPr>
+              <w:bidi w:val="0"/>
+              <w:rPr>
+                <w:rFonts w:cstheme="minorHAnsi"/>
+                <w:b/>
+                <w:bCs/>
+                <w:sz w:val="32"/>
+                <w:szCs w:val="32"/>
+              </w:rPr>
+            </w:pPr>
+            <w:r>
+              <w:rPr>
+                <w:rFonts w:cstheme="minorHAnsi"/>
+                <w:b/>
+                <w:bCs/>
+                <w:sz w:val="32"/>
+                <w:szCs w:val="32"/>
+              </w:rPr>
+              <w:t>void</w:t>
+            </w:r>
+          </w:p>
+        </w:tc>
+        <w:tc>
+          <w:tcPr>
+            <w:tcW w:w="2319" w:type="dxa"/>
+            <w:shd w:val="clear" w:color="auto" w:fill="auto"/>
+          </w:tcPr>
+          <w:p>
+            <w:pPr>
+              <w:bidi w:val="0"/>
+              <w:rPr>
+                <w:rFonts w:cstheme="minorHAnsi"/>
+                <w:b/>
+                <w:bCs/>
+                <w:sz w:val="32"/>
+                <w:szCs w:val="32"/>
+              </w:rPr>
+            </w:pPr>
+            <w:proofErr w:type="spellStart"/>
+            <w:r>
+              <w:rPr>
+                <w:rFonts w:cstheme="minorHAnsi"/>
+                <w:b/>
+                <w:bCs/>
+                <w:sz w:val="32"/>
+                <w:szCs w:val="32"/>
+              </w:rPr>
+              <w:t>key_offset</w:t>
+            </w:r>
+            <w:proofErr w:type="spellEnd"/>
+            <w:r>
+              <w:rPr>
+                <w:rFonts w:cstheme="minorHAnsi"/>
+                <w:b/>
+                <w:bCs/>
+                <w:sz w:val="32"/>
+                <w:szCs w:val="32"/>
+              </w:rPr>
+              <w:t xml:space="preserve">, </w:t>
+            </w:r>
+          </w:p>
+          <w:p>
+            <w:pPr>
+              <w:bidi w:val="0"/>
+              <w:rPr>
+                <w:rFonts w:cstheme="minorHAnsi"/>
+                <w:b/>
+                <w:bCs/>
+                <w:sz w:val="32"/>
+                <w:szCs w:val="32"/>
+              </w:rPr>
+            </w:pPr>
+            <w:r>
+              <w:rPr>
+                <w:rFonts w:cstheme="minorHAnsi"/>
+                <w:b/>
+                <w:bCs/>
+                <w:sz w:val="32"/>
+                <w:szCs w:val="32"/>
+              </w:rPr>
+              <w:t> </w:t>
+            </w:r>
+            <w:proofErr w:type="spellStart"/>
+            <w:r>
+              <w:rPr>
+                <w:rFonts w:cstheme="minorHAnsi"/>
+                <w:b/>
+                <w:bCs/>
+                <w:sz w:val="32"/>
+                <w:szCs w:val="32"/>
+              </w:rPr>
+              <w:t>key_len</w:t>
+            </w:r>
+            <w:proofErr w:type="spellEnd"/>
+            <w:r>
+              <w:rPr>
+                <w:rFonts w:cstheme="minorHAnsi"/>
+                <w:b/>
+                <w:bCs/>
+                <w:sz w:val="32"/>
+                <w:szCs w:val="32"/>
+              </w:rPr>
+              <w:t xml:space="preserve"> and </w:t>
+            </w:r>
+            <w:proofErr w:type="spellStart"/>
+            <w:r>
+              <w:rPr>
+                <w:rFonts w:cstheme="minorHAnsi"/>
+                <w:b/>
+                <w:bCs/>
+                <w:sz w:val="32"/>
+                <w:szCs w:val="32"/>
+              </w:rPr>
+              <w:t>sched_offset</w:t>
+            </w:r>
+            <w:proofErr w:type="spellEnd"/>
+            <w:r>
+              <w:rPr>
+                <w:rFonts w:cstheme="minorHAnsi"/>
+                <w:b/>
+                <w:bCs/>
+                <w:sz w:val="32"/>
+                <w:szCs w:val="32"/>
+              </w:rPr>
+              <w:t>.</w:t>
+            </w:r>
+          </w:p>
+        </w:tc>
+        <w:tc>
+          <w:tcPr>
+            <w:tcW w:w="2451" w:type="dxa"/>
+            <w:shd w:val="clear" w:color="auto" w:fill="auto"/>
+          </w:tcPr>
+          <w:p>
+            <w:pPr>
+              <w:bidi w:val="0"/>
+              <w:rPr>
+                <w:rFonts w:cstheme="minorHAnsi"/>
+                <w:b/>
+                <w:bCs/>
+                <w:sz w:val="32"/>
+                <w:szCs w:val="32"/>
+              </w:rPr>
+            </w:pPr>
+            <w:proofErr w:type="spellStart"/>
+            <w:r>
+              <w:rPr>
+                <w:rFonts w:cstheme="minorHAnsi"/>
+                <w:b/>
+                <w:bCs/>
+                <w:sz w:val="32"/>
+                <w:szCs w:val="32"/>
+              </w:rPr>
+              <w:t>keyScheduling</w:t>
+            </w:r>
+            <w:proofErr w:type="spellEnd"/>
+          </w:p>
+        </w:tc>
+      </w:tr>
+      <w:tr>
+        <w:tc>
+          <w:tcPr>
+            <w:tcW w:w="1460" w:type="dxa"/>
+          </w:tcPr>
+          <w:p>
+            <w:pPr>
+              <w:bidi w:val="0"/>
+              <w:rPr>
+                <w:rFonts w:cstheme="minorHAnsi"/>
+                <w:b/>
+                <w:bCs/>
+                <w:sz w:val="32"/>
+                <w:szCs w:val="32"/>
+              </w:rPr>
+            </w:pPr>
+          </w:p>
+        </w:tc>
+        <w:tc>
+          <w:tcPr>
+            <w:tcW w:w="2108" w:type="dxa"/>
+            <w:shd w:val="clear" w:color="auto" w:fill="auto"/>
+          </w:tcPr>
+          <w:p>
+            <w:pPr>
+              <w:bidi w:val="0"/>
+              <w:rPr>
+                <w:rFonts w:cstheme="minorHAnsi"/>
+                <w:b/>
+                <w:bCs/>
+                <w:sz w:val="32"/>
+                <w:szCs w:val="32"/>
+              </w:rPr>
+            </w:pPr>
+            <w:r>
+              <w:rPr>
+                <w:rFonts w:cstheme="minorHAnsi"/>
+                <w:b/>
+                <w:bCs/>
+                <w:sz w:val="32"/>
+                <w:szCs w:val="32"/>
+              </w:rPr>
+              <w:t>This function gets text and encrypts it if it's not encrypted</w:t>
+            </w:r>
+            <w:r>
+              <w:rPr>
+                <w:rFonts w:cstheme="minorHAnsi"/>
+                <w:b/>
+                <w:bCs/>
+                <w:sz w:val="32"/>
+                <w:szCs w:val="32"/>
+              </w:rPr>
+              <w:t xml:space="preserve"> </w:t>
+            </w:r>
+            <w:r>
+              <w:rPr>
+                <w:rFonts w:cstheme="minorHAnsi"/>
+                <w:b/>
+                <w:bCs/>
+                <w:sz w:val="32"/>
+                <w:szCs w:val="32"/>
+              </w:rPr>
+              <w:t>or decrypts it if it's already</w:t>
+            </w:r>
+            <w:r>
+              <w:rPr>
+                <w:rFonts w:cstheme="minorHAnsi"/>
+                <w:b/>
+                <w:bCs/>
+                <w:sz w:val="32"/>
+                <w:szCs w:val="32"/>
+              </w:rPr>
+              <w:t xml:space="preserve"> </w:t>
+            </w:r>
+            <w:r>
+              <w:rPr>
+                <w:rFonts w:cstheme="minorHAnsi"/>
+                <w:b/>
+                <w:bCs/>
+                <w:sz w:val="32"/>
+                <w:szCs w:val="32"/>
+              </w:rPr>
+              <w:t>encrypted</w:t>
+            </w:r>
+          </w:p>
+        </w:tc>
+        <w:tc>
+          <w:tcPr>
+            <w:tcW w:w="2118" w:type="dxa"/>
+            <w:shd w:val="clear" w:color="auto" w:fill="auto"/>
+          </w:tcPr>
+          <w:p>
+            <w:pPr>
+              <w:bidi w:val="0"/>
+              <w:rPr>
+                <w:rFonts w:cstheme="minorHAnsi"/>
+                <w:b/>
+                <w:bCs/>
+                <w:sz w:val="32"/>
+                <w:szCs w:val="32"/>
+              </w:rPr>
+            </w:pPr>
+            <w:r>
+              <w:rPr>
+                <w:rFonts w:cstheme="minorHAnsi"/>
+                <w:b/>
+                <w:bCs/>
+                <w:sz w:val="32"/>
+                <w:szCs w:val="32"/>
+              </w:rPr>
+              <w:t>void</w:t>
+            </w:r>
+          </w:p>
+        </w:tc>
+        <w:tc>
+          <w:tcPr>
+            <w:tcW w:w="2319" w:type="dxa"/>
+            <w:shd w:val="clear" w:color="auto" w:fill="auto"/>
+          </w:tcPr>
+          <w:p>
+            <w:pPr>
+              <w:bidi w:val="0"/>
+              <w:rPr>
+                <w:rFonts w:cstheme="minorHAnsi"/>
+                <w:b/>
+                <w:bCs/>
+                <w:sz w:val="32"/>
+                <w:szCs w:val="32"/>
+              </w:rPr>
+            </w:pPr>
+            <w:r>
+              <w:rPr>
+                <w:rFonts w:cstheme="minorHAnsi"/>
+                <w:b/>
+                <w:bCs/>
+                <w:sz w:val="32"/>
+                <w:szCs w:val="32"/>
+              </w:rPr>
+              <w:t xml:space="preserve">plain-txt/cipher-txt offset, </w:t>
+            </w:r>
+            <w:proofErr w:type="spellStart"/>
+            <w:r>
+              <w:rPr>
+                <w:rFonts w:cstheme="minorHAnsi"/>
+                <w:b/>
+                <w:bCs/>
+                <w:sz w:val="32"/>
+                <w:szCs w:val="32"/>
+              </w:rPr>
+              <w:t>txt_len</w:t>
+            </w:r>
+            <w:proofErr w:type="spellEnd"/>
+            <w:r>
+              <w:rPr>
+                <w:rFonts w:cstheme="minorHAnsi"/>
+                <w:b/>
+                <w:bCs/>
+                <w:sz w:val="32"/>
+                <w:szCs w:val="32"/>
+              </w:rPr>
+              <w:t xml:space="preserve">, </w:t>
+            </w:r>
+            <w:proofErr w:type="spellStart"/>
+            <w:r>
+              <w:rPr>
+                <w:rFonts w:cstheme="minorHAnsi"/>
+                <w:b/>
+                <w:bCs/>
+                <w:sz w:val="32"/>
+                <w:szCs w:val="32"/>
+              </w:rPr>
+              <w:t>sched_offset</w:t>
+            </w:r>
+            <w:proofErr w:type="spellEnd"/>
+            <w:r>
+              <w:rPr>
+                <w:rFonts w:cstheme="minorHAnsi"/>
+                <w:b/>
+                <w:bCs/>
+                <w:sz w:val="32"/>
+                <w:szCs w:val="32"/>
+              </w:rPr>
+              <w:t>, key</w:t>
+            </w:r>
+            <w:r>
+              <w:rPr>
+                <w:rFonts w:cstheme="minorHAnsi"/>
+                <w:b/>
+                <w:bCs/>
+                <w:sz w:val="32"/>
+                <w:szCs w:val="32"/>
+              </w:rPr>
+              <w:t xml:space="preserve"> </w:t>
+            </w:r>
+            <w:r>
+              <w:rPr>
+                <w:rFonts w:cstheme="minorHAnsi"/>
+                <w:b/>
+                <w:bCs/>
+                <w:sz w:val="32"/>
+                <w:szCs w:val="32"/>
+              </w:rPr>
+              <w:t xml:space="preserve">offset &amp; </w:t>
+            </w:r>
+            <w:proofErr w:type="spellStart"/>
+            <w:r>
+              <w:rPr>
+                <w:rFonts w:cstheme="minorHAnsi"/>
+                <w:b/>
+                <w:bCs/>
+                <w:sz w:val="32"/>
+                <w:szCs w:val="32"/>
+              </w:rPr>
+              <w:t>key_len</w:t>
+            </w:r>
+            <w:proofErr w:type="spellEnd"/>
+            <w:r>
+              <w:rPr>
+                <w:rFonts w:cstheme="minorHAnsi"/>
+                <w:b/>
+                <w:bCs/>
+                <w:sz w:val="32"/>
+                <w:szCs w:val="32"/>
+              </w:rPr>
+              <w:t xml:space="preserve"> through the stack</w:t>
+            </w:r>
+          </w:p>
+        </w:tc>
+        <w:tc>
+          <w:tcPr>
+            <w:tcW w:w="2451" w:type="dxa"/>
+            <w:shd w:val="clear" w:color="auto" w:fill="auto"/>
+          </w:tcPr>
+          <w:p>
+            <w:pPr>
+              <w:bidi w:val="0"/>
+              <w:rPr>
+                <w:rFonts w:cstheme="minorHAnsi"/>
+                <w:b/>
+                <w:bCs/>
+                <w:sz w:val="32"/>
+                <w:szCs w:val="32"/>
+              </w:rPr>
+            </w:pPr>
+            <w:proofErr w:type="spellStart"/>
+            <w:r>
+              <w:rPr>
+                <w:rFonts w:cstheme="minorHAnsi"/>
+                <w:b/>
+                <w:bCs/>
+                <w:sz w:val="32"/>
+                <w:szCs w:val="32"/>
+              </w:rPr>
+              <w:t>encryptDecrypt</w:t>
+            </w:r>
+            <w:proofErr w:type="spellEnd"/>
+          </w:p>
+        </w:tc>
+      </w:tr>
+    </w:tbl>
+    <w:p>
+      <w:pPr>
+        <w:bidi w:val="0"/>
+        <w:rPr>
+          <w:rFonts w:cstheme="minorHAnsi"/>
+          <w:b/>
+          <w:bCs/>
+          <w:color w:val="70AD47" w:themeColor="accent6"/>
+          <w:sz w:val="56"/>
+          <w:szCs w:val="56"/>
+        </w:rPr>
+      </w:pPr>
+    </w:p>
+    <w:p>
+      <w:pPr>
+        <w:bidi w:val="0"/>
+        <w:rPr>
+          <w:rFonts w:cstheme="minorHAnsi"/>
+          <w:b/>
+          <w:bCs/>
+          <w:color w:val="70AD47" w:themeColor="accent6"/>
+          <w:sz w:val="56"/>
+          <w:szCs w:val="56"/>
+        </w:rPr>
+      </w:pPr>
+      <w:r>
+        <w:rPr>
+          <w:rFonts w:cstheme="minorHAnsi"/>
+          <w:b/>
+          <w:bCs/>
+          <w:color w:val="70AD47" w:themeColor="accent6"/>
+          <w:sz w:val="56"/>
+          <w:szCs w:val="56"/>
+        </w:rPr>
+        <w:br w:type="page"/>
+      </w:r>
+    </w:p>
+    <w:p>
+      <w:pPr>
+        <w:jc w:val="center"/>
+        <w:rPr>
+          <w:sz w:val="18"/>
+          <w:szCs w:val="18"/>
+          <w:rtl/>
+        </w:rPr>
+      </w:pPr>
+      <w:r>
+        <w:rPr>
+          <w:sz w:val="18"/>
+          <w:szCs w:val="18"/>
+        </w:rPr>
+        <w:lastRenderedPageBreak/>
+        <w:t>3</w:t>
+      </w:r>
+    </w:p>
+    <w:p>
+      <w:pPr>
+        <w:jc w:val="center"/>
+      </w:pPr>
+      <w:r>
+        <w:rPr>
+          <w:rFonts w:hint="cs"/>
+          <w:noProof/>
+        </w:rPr>
+        <w:drawing>
+          <wp:inline distT="0" distB="0" distL="0" distR="0" wp14:anchorId="5A5D7CAA" wp14:editId="4F845B8D">
+            <wp:extent cx="6385560" cy="204338"/>
+            <wp:effectExtent l="0" t="0" r="0" b="5715"/>
+            <wp:docPr id="11" name="תמונה 1"/>
+            <wp:cNvGraphicFramePr>
+              <a:graphicFrameLocks xmlns:a="http://schemas.openxmlformats.org/drawingml/2006/main" noChangeAspect="1"/>
+            </wp:cNvGraphicFramePr>
+            <a:graphic xmlns:a="http://schemas.openxmlformats.org/drawingml/2006/main">
+              <a:graphicData uri="http://schemas.openxmlformats.org/drawingml/2006/picture">
+                <pic:pic xmlns:pic="http://schemas.openxmlformats.org/drawingml/2006/picture">
+                  <pic:nvPicPr>
+                    <pic:cNvPr id="0" name="Picture 1"/>
+                    <pic:cNvPicPr>
+                      <a:picLocks noChangeAspect="1" noChangeArrowheads="1"/>
+                    </pic:cNvPicPr>
+                  </pic:nvPicPr>
+                  <pic:blipFill>
+                    <a:blip r:embed="rId6" cstate="print">
+                      <a:extLst>
+                        <a:ext uri="{28A0092B-C50C-407E-A947-70E740481C1C}">
+                          <a14:useLocalDpi xmlns:a14="http://schemas.microsoft.com/office/drawing/2010/main" val="0"/>
+                        </a:ext>
+                      </a:extLst>
+                    </a:blip>
+                    <a:srcRect/>
+                    <a:stretch>
+                      <a:fillRect/>
+                    </a:stretch>
+                  </pic:blipFill>
+                  <pic:spPr bwMode="auto">
+                    <a:xfrm>
+                      <a:off x="0" y="0"/>
+                      <a:ext cx="6779592" cy="216947"/>
+                    </a:xfrm>
+                    <a:prstGeom prst="rect">
+                      <a:avLst/>
+                    </a:prstGeom>
+                    <a:noFill/>
+                    <a:ln>
+                      <a:noFill/>
+                    </a:ln>
+                  </pic:spPr>
+                </pic:pic>
+              </a:graphicData>
+            </a:graphic>
+          </wp:inline>
+        </w:drawing>
+      </w:r>
+    </w:p>
+    <w:p>
+      <w:pPr>
+        <w:bidi w:val="0"/>
+        <w:rPr>
+          <w:rFonts w:cstheme="minorHAnsi"/>
+          <w:b/>
+          <w:bCs/>
+          <w:color w:val="70AD47" w:themeColor="accent6"/>
+          <w:sz w:val="56"/>
+          <w:szCs w:val="56"/>
+          <w:rtl/>
+        </w:rPr>
+      </w:pPr>
+      <w:r>
+        <w:rPr>
+          <w:rFonts w:cstheme="minorHAnsi"/>
+          <w:b/>
+          <w:bCs/>
+          <w:color w:val="70AD47" w:themeColor="accent6"/>
+          <w:sz w:val="56"/>
+          <w:szCs w:val="56"/>
+        </w:rPr>
+        <w:t>FHandle.inc</w:t>
+      </w:r>
+    </w:p>
+    <w:tbl>
+      <w:tblPr>
+        <w:tblStyle w:val="TableGrid"/>
+        <w:bidiVisual/>
+        <w:tblW w:w="0" w:type="auto"/>
+        <w:tblLayout w:type="fixed"/>
+        <w:tblLook w:val="04A0" w:firstRow="1" w:lastRow="0" w:firstColumn="1" w:lastColumn="0" w:noHBand="0" w:noVBand="1"/>
+      </w:tblPr>
+      <w:tblGrid>
+        <w:gridCol w:w="2633"/>
+        <w:gridCol w:w="1890"/>
+        <w:gridCol w:w="1980"/>
+        <w:gridCol w:w="2160"/>
+        <w:gridCol w:w="1793"/>
+      </w:tblGrid>
+      <w:tr>
+        <w:tc>
+          <w:tcPr>
+            <w:tcW w:w="2633" w:type="dxa"/>
+            <w:tcBorders>
+              <w:bottom w:val="single" w:sz="4" w:space="0" w:color="auto"/>
+            </w:tcBorders>
+            <w:shd w:val="clear" w:color="auto" w:fill="70AD47" w:themeFill="accent6"/>
+          </w:tcPr>
+          <w:p>
+            <w:pPr>
+              <w:jc w:val="center"/>
+              <w:rPr>
+                <w:rFonts w:cstheme="minorHAnsi"/>
+                <w:b/>
+                <w:bCs/>
+                <w:color w:val="FFFFFF" w:themeColor="background1"/>
+                <w:sz w:val="28"/>
+                <w:szCs w:val="28"/>
+              </w:rPr>
+            </w:pPr>
+            <w:r>
+              <w:rPr>
+                <w:rFonts w:cstheme="minorHAnsi"/>
+                <w:b/>
+                <w:bCs/>
+                <w:color w:val="FFFFFF" w:themeColor="background1"/>
+                <w:sz w:val="28"/>
+                <w:szCs w:val="28"/>
+              </w:rPr>
+              <w:t>Notes</w:t>
+            </w:r>
+          </w:p>
+        </w:tc>
+        <w:tc>
+          <w:tcPr>
+            <w:tcW w:w="1890" w:type="dxa"/>
+            <w:tcBorders>
+              <w:bottom w:val="single" w:sz="4" w:space="0" w:color="auto"/>
+            </w:tcBorders>
+            <w:shd w:val="clear" w:color="auto" w:fill="70AD47" w:themeFill="accent6"/>
+          </w:tcPr>
+          <w:p>
+            <w:pPr>
+              <w:jc w:val="center"/>
+              <w:rPr>
+                <w:rFonts w:cstheme="minorHAnsi"/>
+                <w:b/>
+                <w:bCs/>
+                <w:color w:val="FFFFFF" w:themeColor="background1"/>
+                <w:sz w:val="28"/>
+                <w:szCs w:val="28"/>
+                <w:rtl/>
+              </w:rPr>
+            </w:pPr>
+            <w:r>
+              <w:rPr>
+                <w:rFonts w:cstheme="minorHAnsi"/>
+                <w:b/>
+                <w:bCs/>
+                <w:color w:val="FFFFFF" w:themeColor="background1"/>
+                <w:sz w:val="28"/>
+                <w:szCs w:val="28"/>
+              </w:rPr>
+              <w:t>Summary</w:t>
+            </w:r>
+          </w:p>
+        </w:tc>
+        <w:tc>
+          <w:tcPr>
+            <w:tcW w:w="1980" w:type="dxa"/>
+            <w:tcBorders>
+              <w:bottom w:val="single" w:sz="4" w:space="0" w:color="auto"/>
+            </w:tcBorders>
+            <w:shd w:val="clear" w:color="auto" w:fill="70AD47" w:themeFill="accent6"/>
+          </w:tcPr>
+          <w:p>
+            <w:pPr>
+              <w:jc w:val="center"/>
+              <w:rPr>
+                <w:rFonts w:cstheme="minorHAnsi"/>
+                <w:b/>
+                <w:bCs/>
+                <w:color w:val="FFFFFF" w:themeColor="background1"/>
+                <w:sz w:val="28"/>
+                <w:szCs w:val="28"/>
+              </w:rPr>
+            </w:pPr>
+            <w:r>
+              <w:rPr>
+                <w:rFonts w:cstheme="minorHAnsi"/>
+                <w:b/>
+                <w:bCs/>
+                <w:color w:val="FFFFFF" w:themeColor="background1"/>
+                <w:sz w:val="28"/>
+                <w:szCs w:val="28"/>
+              </w:rPr>
+              <w:t>Procedure</w:t>
+            </w:r>
+            <w:r>
+              <w:rPr>
+                <w:rFonts w:cstheme="minorHAnsi"/>
+                <w:b/>
+                <w:bCs/>
+                <w:color w:val="FFFFFF" w:themeColor="background1"/>
+                <w:sz w:val="28"/>
+                <w:szCs w:val="28"/>
+              </w:rPr>
+              <w:br/>
+              <w:t>return value</w:t>
+            </w:r>
+          </w:p>
+        </w:tc>
+        <w:tc>
+          <w:tcPr>
+            <w:tcW w:w="2160" w:type="dxa"/>
+            <w:tcBorders>
+              <w:bottom w:val="single" w:sz="4" w:space="0" w:color="auto"/>
+            </w:tcBorders>
+            <w:shd w:val="clear" w:color="auto" w:fill="70AD47" w:themeFill="accent6"/>
+          </w:tcPr>
+          <w:p>
+            <w:pPr>
+              <w:jc w:val="center"/>
+              <w:rPr>
+                <w:rFonts w:cstheme="minorHAnsi"/>
+                <w:b/>
+                <w:bCs/>
+                <w:color w:val="FFFFFF" w:themeColor="background1"/>
+                <w:sz w:val="28"/>
+                <w:szCs w:val="28"/>
+              </w:rPr>
+            </w:pPr>
+            <w:r>
+              <w:rPr>
+                <w:rFonts w:cstheme="minorHAnsi"/>
+                <w:b/>
+                <w:bCs/>
+                <w:color w:val="FFFFFF" w:themeColor="background1"/>
+                <w:sz w:val="28"/>
+                <w:szCs w:val="28"/>
+              </w:rPr>
+              <w:t>Procedure</w:t>
+            </w:r>
+          </w:p>
+          <w:p>
+            <w:pPr>
+              <w:jc w:val="center"/>
+              <w:rPr>
+                <w:rFonts w:cstheme="minorHAnsi"/>
+                <w:b/>
+                <w:bCs/>
+                <w:color w:val="FFFFFF" w:themeColor="background1"/>
+                <w:sz w:val="28"/>
+                <w:szCs w:val="28"/>
+                <w:rtl/>
+              </w:rPr>
+            </w:pPr>
+            <w:r>
+              <w:rPr>
+                <w:rFonts w:cstheme="minorHAnsi"/>
+                <w:b/>
+                <w:bCs/>
+                <w:color w:val="FFFFFF" w:themeColor="background1"/>
+                <w:sz w:val="28"/>
+                <w:szCs w:val="28"/>
+              </w:rPr>
+              <w:t>arguments</w:t>
+            </w:r>
+          </w:p>
+        </w:tc>
+        <w:tc>
+          <w:tcPr>
+            <w:tcW w:w="1793" w:type="dxa"/>
+            <w:tcBorders>
+              <w:bottom w:val="single" w:sz="4" w:space="0" w:color="auto"/>
+            </w:tcBorders>
+            <w:shd w:val="clear" w:color="auto" w:fill="70AD47" w:themeFill="accent6"/>
+          </w:tcPr>
+          <w:p>
+            <w:pPr>
+              <w:jc w:val="center"/>
+              <w:rPr>
+                <w:rFonts w:cstheme="minorHAnsi"/>
+                <w:b/>
+                <w:bCs/>
+                <w:color w:val="FFFFFF" w:themeColor="background1"/>
+                <w:sz w:val="28"/>
+                <w:szCs w:val="28"/>
+              </w:rPr>
+            </w:pPr>
+            <w:r>
+              <w:rPr>
+                <w:rFonts w:cstheme="minorHAnsi"/>
+                <w:b/>
+                <w:bCs/>
+                <w:color w:val="FFFFFF" w:themeColor="background1"/>
+                <w:sz w:val="28"/>
+                <w:szCs w:val="28"/>
+              </w:rPr>
+              <w:t>Procedure</w:t>
+            </w:r>
+          </w:p>
+          <w:p>
+            <w:pPr>
+              <w:jc w:val="center"/>
+              <w:rPr>
+                <w:rFonts w:cstheme="minorHAnsi"/>
+                <w:b/>
+                <w:bCs/>
+                <w:color w:val="FFFFFF" w:themeColor="background1"/>
+                <w:sz w:val="28"/>
+                <w:szCs w:val="28"/>
+                <w:rtl/>
+              </w:rPr>
+            </w:pPr>
+            <w:r>
+              <w:rPr>
+                <w:rFonts w:cstheme="minorHAnsi"/>
+                <w:b/>
+                <w:bCs/>
+                <w:color w:val="FFFFFF" w:themeColor="background1"/>
+                <w:sz w:val="28"/>
+                <w:szCs w:val="28"/>
+              </w:rPr>
+              <w:t>name</w:t>
+            </w:r>
+          </w:p>
+        </w:tc>
+      </w:tr>
+      <w:tr>
+        <w:tc>
+          <w:tcPr>
+            <w:tcW w:w="2633" w:type="dxa"/>
+          </w:tcPr>
+          <w:p>
+            <w:pPr>
+              <w:bidi w:val="0"/>
+              <w:rPr>
+                <w:rFonts w:cstheme="minorHAnsi"/>
+                <w:b/>
+                <w:bCs/>
+                <w:sz w:val="28"/>
+                <w:szCs w:val="28"/>
+              </w:rPr>
+            </w:pPr>
+            <w:r>
+              <w:rPr>
+                <w:rFonts w:cstheme="minorHAnsi"/>
+                <w:b/>
+                <w:bCs/>
+                <w:sz w:val="28"/>
+                <w:szCs w:val="28"/>
+              </w:rPr>
+              <w:t> 0 - no error,</w:t>
+            </w:r>
+          </w:p>
+          <w:p>
+            <w:pPr>
+              <w:bidi w:val="0"/>
+              <w:rPr>
+                <w:rFonts w:cstheme="minorHAnsi"/>
+                <w:b/>
+                <w:bCs/>
+                <w:sz w:val="28"/>
+                <w:szCs w:val="28"/>
+              </w:rPr>
+            </w:pPr>
+            <w:r>
+              <w:rPr>
+                <w:rFonts w:cstheme="minorHAnsi"/>
+                <w:b/>
+                <w:bCs/>
+                <w:sz w:val="28"/>
+                <w:szCs w:val="28"/>
+              </w:rPr>
+              <w:t>2 - file not found,</w:t>
+            </w:r>
+          </w:p>
+          <w:p>
+            <w:pPr>
+              <w:bidi w:val="0"/>
+              <w:rPr>
+                <w:rFonts w:cstheme="minorHAnsi"/>
+                <w:b/>
+                <w:bCs/>
+                <w:sz w:val="28"/>
+                <w:szCs w:val="28"/>
+              </w:rPr>
+            </w:pPr>
+            <w:r>
+              <w:rPr>
+                <w:rFonts w:cstheme="minorHAnsi"/>
+                <w:b/>
+                <w:bCs/>
+                <w:sz w:val="28"/>
+                <w:szCs w:val="28"/>
+              </w:rPr>
+              <w:t xml:space="preserve">5 - to many </w:t>
+            </w:r>
+            <w:proofErr w:type="gramStart"/>
+            <w:r>
+              <w:rPr>
+                <w:rFonts w:cstheme="minorHAnsi"/>
+                <w:b/>
+                <w:bCs/>
+                <w:sz w:val="28"/>
+                <w:szCs w:val="28"/>
+              </w:rPr>
+              <w:t>file</w:t>
+            </w:r>
+            <w:proofErr w:type="gramEnd"/>
+            <w:r>
+              <w:rPr>
+                <w:rFonts w:cstheme="minorHAnsi"/>
+                <w:b/>
+                <w:bCs/>
+                <w:sz w:val="28"/>
+                <w:szCs w:val="28"/>
+              </w:rPr>
+              <w:t xml:space="preserve"> open,</w:t>
+            </w:r>
+          </w:p>
+          <w:p>
+            <w:pPr>
+              <w:bidi w:val="0"/>
+              <w:rPr>
+                <w:rFonts w:cstheme="minorHAnsi"/>
+                <w:b/>
+                <w:bCs/>
+                <w:sz w:val="28"/>
+                <w:szCs w:val="28"/>
+              </w:rPr>
+            </w:pPr>
+            <w:r>
+              <w:rPr>
+                <w:rFonts w:cstheme="minorHAnsi"/>
+                <w:b/>
+                <w:bCs/>
+                <w:sz w:val="28"/>
+                <w:szCs w:val="28"/>
+              </w:rPr>
+              <w:t xml:space="preserve"> 12 - access denied</w:t>
+            </w:r>
+          </w:p>
+        </w:tc>
+        <w:tc>
+          <w:tcPr>
+            <w:tcW w:w="1890" w:type="dxa"/>
+            <w:shd w:val="clear" w:color="auto" w:fill="auto"/>
+          </w:tcPr>
+          <w:p>
+            <w:pPr>
+              <w:bidi w:val="0"/>
+              <w:rPr>
+                <w:rFonts w:cstheme="minorHAnsi"/>
+                <w:b/>
+                <w:bCs/>
+                <w:sz w:val="28"/>
+                <w:szCs w:val="28"/>
+              </w:rPr>
+            </w:pPr>
+            <w:r>
+              <w:rPr>
+                <w:rFonts w:cstheme="minorHAnsi"/>
+                <w:b/>
+                <w:bCs/>
+                <w:sz w:val="28"/>
+                <w:szCs w:val="28"/>
+              </w:rPr>
+              <w:t>This opens the file in the specified format</w:t>
+            </w:r>
+          </w:p>
+        </w:tc>
+        <w:tc>
+          <w:tcPr>
+            <w:tcW w:w="1980" w:type="dxa"/>
+            <w:shd w:val="clear" w:color="auto" w:fill="auto"/>
+          </w:tcPr>
+          <w:p>
+            <w:pPr>
+              <w:bidi w:val="0"/>
+              <w:rPr>
+                <w:rFonts w:cstheme="minorHAnsi"/>
+                <w:b/>
+                <w:bCs/>
+                <w:sz w:val="28"/>
+                <w:szCs w:val="28"/>
+              </w:rPr>
+            </w:pPr>
+            <w:r>
+              <w:rPr>
+                <w:rFonts w:cstheme="minorHAnsi"/>
+                <w:b/>
+                <w:bCs/>
+                <w:sz w:val="28"/>
+                <w:szCs w:val="28"/>
+              </w:rPr>
+              <w:t>int - error code through ax</w:t>
+            </w:r>
+          </w:p>
+        </w:tc>
+        <w:tc>
+          <w:tcPr>
+            <w:tcW w:w="2160" w:type="dxa"/>
+            <w:shd w:val="clear" w:color="auto" w:fill="auto"/>
+          </w:tcPr>
+          <w:p>
+            <w:pPr>
+              <w:bidi w:val="0"/>
+              <w:rPr>
+                <w:rFonts w:cstheme="minorHAnsi"/>
+                <w:b/>
+                <w:bCs/>
+                <w:sz w:val="28"/>
+                <w:szCs w:val="28"/>
+              </w:rPr>
+            </w:pPr>
+            <w:r>
+              <w:rPr>
+                <w:rFonts w:cstheme="minorHAnsi"/>
+                <w:b/>
+                <w:bCs/>
+                <w:sz w:val="28"/>
+                <w:szCs w:val="28"/>
+              </w:rPr>
+              <w:t>File name,</w:t>
+            </w:r>
+          </w:p>
+          <w:p>
+            <w:pPr>
+              <w:bidi w:val="0"/>
+              <w:rPr>
+                <w:rFonts w:cstheme="minorHAnsi"/>
+                <w:b/>
+                <w:bCs/>
+                <w:sz w:val="28"/>
+                <w:szCs w:val="28"/>
+              </w:rPr>
+            </w:pPr>
+            <w:r>
+              <w:rPr>
+                <w:rFonts w:cstheme="minorHAnsi"/>
+                <w:b/>
+                <w:bCs/>
+                <w:sz w:val="28"/>
+                <w:szCs w:val="28"/>
+              </w:rPr>
+              <w:t xml:space="preserve">file handle offset, opening </w:t>
+            </w:r>
+            <w:proofErr w:type="gramStart"/>
+            <w:r>
+              <w:rPr>
+                <w:rFonts w:cstheme="minorHAnsi"/>
+                <w:b/>
+                <w:bCs/>
+                <w:sz w:val="28"/>
+                <w:szCs w:val="28"/>
+              </w:rPr>
+              <w:t>type[</w:t>
+            </w:r>
+            <w:proofErr w:type="gramEnd"/>
+            <w:r>
+              <w:rPr>
+                <w:rFonts w:cstheme="minorHAnsi"/>
+                <w:b/>
+                <w:bCs/>
+                <w:sz w:val="28"/>
+                <w:szCs w:val="28"/>
+              </w:rPr>
+              <w:t>0,1,2]</w:t>
+            </w:r>
+          </w:p>
+        </w:tc>
+        <w:tc>
+          <w:tcPr>
+            <w:tcW w:w="1793" w:type="dxa"/>
+            <w:shd w:val="clear" w:color="auto" w:fill="auto"/>
+          </w:tcPr>
+          <w:p>
+            <w:pPr>
+              <w:bidi w:val="0"/>
+              <w:rPr>
+                <w:rFonts w:cstheme="minorHAnsi"/>
+                <w:b/>
+                <w:bCs/>
+                <w:sz w:val="28"/>
+                <w:szCs w:val="28"/>
+              </w:rPr>
+            </w:pPr>
+            <w:proofErr w:type="spellStart"/>
+            <w:r>
+              <w:rPr>
+                <w:rFonts w:cstheme="minorHAnsi"/>
+                <w:b/>
+                <w:bCs/>
+                <w:sz w:val="28"/>
+                <w:szCs w:val="28"/>
+              </w:rPr>
+              <w:t>OpenFile</w:t>
+            </w:r>
+            <w:proofErr w:type="spellEnd"/>
+          </w:p>
+        </w:tc>
+      </w:tr>
+      <w:tr>
+        <w:tc>
+          <w:tcPr>
+            <w:tcW w:w="2633" w:type="dxa"/>
+          </w:tcPr>
+          <w:p>
+            <w:pPr>
+              <w:bidi w:val="0"/>
+              <w:rPr>
+                <w:rFonts w:cstheme="minorHAnsi"/>
+                <w:b/>
+                <w:bCs/>
+                <w:sz w:val="28"/>
+                <w:szCs w:val="28"/>
+              </w:rPr>
+            </w:pPr>
+          </w:p>
+        </w:tc>
+        <w:tc>
+          <w:tcPr>
+            <w:tcW w:w="1890" w:type="dxa"/>
+            <w:shd w:val="clear" w:color="auto" w:fill="auto"/>
+          </w:tcPr>
+          <w:p>
+            <w:pPr>
+              <w:bidi w:val="0"/>
+              <w:rPr>
+                <w:rFonts w:cstheme="minorHAnsi"/>
+                <w:b/>
+                <w:bCs/>
+                <w:sz w:val="28"/>
+                <w:szCs w:val="28"/>
+              </w:rPr>
+            </w:pPr>
+            <w:r>
+              <w:rPr>
+                <w:rFonts w:cstheme="minorHAnsi"/>
+                <w:b/>
+                <w:bCs/>
+                <w:sz w:val="28"/>
+                <w:szCs w:val="28"/>
+              </w:rPr>
+              <w:t>This reads 255 chars from the given file</w:t>
+            </w:r>
+          </w:p>
+        </w:tc>
+        <w:tc>
+          <w:tcPr>
+            <w:tcW w:w="1980" w:type="dxa"/>
+            <w:shd w:val="clear" w:color="auto" w:fill="auto"/>
+          </w:tcPr>
+          <w:p>
+            <w:pPr>
+              <w:bidi w:val="0"/>
+              <w:rPr>
+                <w:rFonts w:cstheme="minorHAnsi"/>
+                <w:b/>
+                <w:bCs/>
+                <w:sz w:val="28"/>
+                <w:szCs w:val="28"/>
+              </w:rPr>
+            </w:pPr>
+            <w:r>
+              <w:rPr>
+                <w:rFonts w:cstheme="minorHAnsi"/>
+                <w:b/>
+                <w:bCs/>
+                <w:sz w:val="28"/>
+                <w:szCs w:val="28"/>
+              </w:rPr>
+              <w:t>void</w:t>
+            </w:r>
+          </w:p>
+          <w:p>
+            <w:pPr>
+              <w:bidi w:val="0"/>
+              <w:rPr>
+                <w:rFonts w:cstheme="minorHAnsi"/>
+                <w:b/>
+                <w:bCs/>
+                <w:sz w:val="28"/>
+                <w:szCs w:val="28"/>
+              </w:rPr>
+            </w:pPr>
+          </w:p>
+        </w:tc>
+        <w:tc>
+          <w:tcPr>
+            <w:tcW w:w="2160" w:type="dxa"/>
+            <w:shd w:val="clear" w:color="auto" w:fill="auto"/>
+          </w:tcPr>
+          <w:p>
+            <w:pPr>
+              <w:bidi w:val="0"/>
+              <w:rPr>
+                <w:rFonts w:cstheme="minorHAnsi"/>
+                <w:b/>
+                <w:bCs/>
+                <w:sz w:val="28"/>
+                <w:szCs w:val="28"/>
+              </w:rPr>
+            </w:pPr>
+            <w:r>
+              <w:rPr>
+                <w:rFonts w:cstheme="minorHAnsi"/>
+                <w:b/>
+                <w:bCs/>
+                <w:sz w:val="28"/>
+                <w:szCs w:val="28"/>
+              </w:rPr>
+              <w:t>This proc takes the File read buffer &amp; file handle</w:t>
+            </w:r>
+          </w:p>
+        </w:tc>
+        <w:tc>
+          <w:tcPr>
+            <w:tcW w:w="1793" w:type="dxa"/>
+            <w:shd w:val="clear" w:color="auto" w:fill="auto"/>
+          </w:tcPr>
+          <w:p>
+            <w:pPr>
+              <w:bidi w:val="0"/>
+              <w:rPr>
+                <w:rFonts w:cstheme="minorHAnsi"/>
+                <w:b/>
+                <w:bCs/>
+                <w:sz w:val="28"/>
+                <w:szCs w:val="28"/>
+              </w:rPr>
+            </w:pPr>
+            <w:proofErr w:type="spellStart"/>
+            <w:r>
+              <w:rPr>
+                <w:rFonts w:cstheme="minorHAnsi"/>
+                <w:b/>
+                <w:bCs/>
+                <w:sz w:val="28"/>
+                <w:szCs w:val="28"/>
+              </w:rPr>
+              <w:t>ReadFile</w:t>
+            </w:r>
+            <w:proofErr w:type="spellEnd"/>
+          </w:p>
+          <w:p>
+            <w:pPr>
+              <w:bidi w:val="0"/>
+              <w:rPr>
+                <w:rFonts w:cstheme="minorHAnsi"/>
+                <w:b/>
+                <w:bCs/>
+                <w:sz w:val="28"/>
+                <w:szCs w:val="28"/>
+              </w:rPr>
+            </w:pPr>
+          </w:p>
+        </w:tc>
+      </w:tr>
+      <w:tr>
+        <w:tc>
+          <w:tcPr>
+            <w:tcW w:w="2633" w:type="dxa"/>
+          </w:tcPr>
+          <w:p>
+            <w:pPr>
+              <w:bidi w:val="0"/>
+              <w:rPr>
+                <w:rFonts w:cstheme="minorHAnsi"/>
+                <w:b/>
+                <w:bCs/>
+                <w:sz w:val="28"/>
+                <w:szCs w:val="28"/>
+              </w:rPr>
+            </w:pPr>
+          </w:p>
+        </w:tc>
+        <w:tc>
+          <w:tcPr>
+            <w:tcW w:w="1890" w:type="dxa"/>
+            <w:shd w:val="clear" w:color="auto" w:fill="auto"/>
+          </w:tcPr>
+          <w:p>
+            <w:pPr>
+              <w:bidi w:val="0"/>
+              <w:rPr>
+                <w:rFonts w:cstheme="minorHAnsi"/>
+                <w:b/>
+                <w:bCs/>
+                <w:sz w:val="28"/>
+                <w:szCs w:val="28"/>
+              </w:rPr>
+            </w:pPr>
+            <w:r>
+              <w:rPr>
+                <w:rFonts w:cstheme="minorHAnsi"/>
+                <w:b/>
+                <w:bCs/>
+                <w:sz w:val="28"/>
+                <w:szCs w:val="28"/>
+              </w:rPr>
+              <w:t>This writes to the given file</w:t>
+            </w:r>
+          </w:p>
+        </w:tc>
+        <w:tc>
+          <w:tcPr>
+            <w:tcW w:w="1980" w:type="dxa"/>
+            <w:shd w:val="clear" w:color="auto" w:fill="auto"/>
+          </w:tcPr>
+          <w:p>
+            <w:pPr>
+              <w:bidi w:val="0"/>
+              <w:rPr>
+                <w:rFonts w:cstheme="minorHAnsi"/>
+                <w:b/>
+                <w:bCs/>
+                <w:sz w:val="28"/>
+                <w:szCs w:val="28"/>
+              </w:rPr>
+            </w:pPr>
+            <w:r>
+              <w:rPr>
+                <w:rFonts w:cstheme="minorHAnsi"/>
+                <w:b/>
+                <w:bCs/>
+                <w:sz w:val="28"/>
+                <w:szCs w:val="28"/>
+              </w:rPr>
+              <w:t>void</w:t>
+            </w:r>
+          </w:p>
+          <w:p>
+            <w:pPr>
+              <w:bidi w:val="0"/>
+              <w:rPr>
+                <w:rFonts w:cstheme="minorHAnsi"/>
+                <w:b/>
+                <w:bCs/>
+                <w:sz w:val="28"/>
+                <w:szCs w:val="28"/>
+              </w:rPr>
+            </w:pPr>
+          </w:p>
+        </w:tc>
+        <w:tc>
+          <w:tcPr>
+            <w:tcW w:w="2160" w:type="dxa"/>
+            <w:shd w:val="clear" w:color="auto" w:fill="auto"/>
+          </w:tcPr>
+          <w:p>
+            <w:pPr>
+              <w:bidi w:val="0"/>
+              <w:rPr>
+                <w:rFonts w:cstheme="minorHAnsi"/>
+                <w:b/>
+                <w:bCs/>
+                <w:sz w:val="28"/>
+                <w:szCs w:val="28"/>
+              </w:rPr>
+            </w:pPr>
+            <w:r>
+              <w:rPr>
+                <w:rFonts w:cstheme="minorHAnsi"/>
+                <w:b/>
+                <w:bCs/>
+                <w:sz w:val="28"/>
+                <w:szCs w:val="28"/>
+              </w:rPr>
+              <w:t>This proc takes the text to write &amp;</w:t>
+            </w:r>
+            <w:r>
+              <w:rPr>
+                <w:rFonts w:ascii="Consolas" w:eastAsia="Times New Roman" w:hAnsi="Consolas" w:cs="Times New Roman"/>
+                <w:color w:val="7285B7"/>
+                <w:sz w:val="28"/>
+                <w:szCs w:val="28"/>
+              </w:rPr>
+              <w:t xml:space="preserve"> </w:t>
+            </w:r>
+            <w:proofErr w:type="spellStart"/>
+            <w:r>
+              <w:rPr>
+                <w:rFonts w:cstheme="minorHAnsi"/>
+                <w:b/>
+                <w:bCs/>
+                <w:sz w:val="28"/>
+                <w:szCs w:val="28"/>
+              </w:rPr>
+              <w:t>message_len</w:t>
+            </w:r>
+            <w:proofErr w:type="spellEnd"/>
+            <w:r>
+              <w:rPr>
+                <w:rFonts w:cstheme="minorHAnsi"/>
+                <w:b/>
+                <w:bCs/>
+                <w:sz w:val="28"/>
+                <w:szCs w:val="28"/>
+              </w:rPr>
+              <w:t>, file handle</w:t>
+            </w:r>
+          </w:p>
+        </w:tc>
+        <w:tc>
+          <w:tcPr>
+            <w:tcW w:w="1793" w:type="dxa"/>
+            <w:shd w:val="clear" w:color="auto" w:fill="auto"/>
+          </w:tcPr>
+          <w:p>
+            <w:pPr>
+              <w:bidi w:val="0"/>
+              <w:rPr>
+                <w:rFonts w:cstheme="minorHAnsi"/>
+                <w:b/>
+                <w:bCs/>
+                <w:sz w:val="28"/>
+                <w:szCs w:val="28"/>
+              </w:rPr>
+            </w:pPr>
+            <w:proofErr w:type="spellStart"/>
+            <w:r>
+              <w:rPr>
+                <w:rFonts w:cstheme="minorHAnsi"/>
+                <w:b/>
+                <w:bCs/>
+                <w:sz w:val="28"/>
+                <w:szCs w:val="28"/>
+              </w:rPr>
+              <w:t>WriteToFile</w:t>
+            </w:r>
+            <w:proofErr w:type="spellEnd"/>
+          </w:p>
+        </w:tc>
+      </w:tr>
+      <w:tr>
+        <w:tc>
+          <w:tcPr>
+            <w:tcW w:w="2633" w:type="dxa"/>
+          </w:tcPr>
+          <w:p>
+            <w:pPr>
+              <w:bidi w:val="0"/>
+              <w:rPr>
+                <w:rFonts w:cstheme="minorHAnsi"/>
+                <w:b/>
+                <w:bCs/>
+                <w:sz w:val="28"/>
+                <w:szCs w:val="28"/>
+              </w:rPr>
+            </w:pPr>
+          </w:p>
+        </w:tc>
+        <w:tc>
+          <w:tcPr>
+            <w:tcW w:w="1890" w:type="dxa"/>
+            <w:shd w:val="clear" w:color="auto" w:fill="auto"/>
+          </w:tcPr>
+          <w:p>
+            <w:pPr>
+              <w:bidi w:val="0"/>
+              <w:rPr>
+                <w:rFonts w:cstheme="minorHAnsi"/>
+                <w:b/>
+                <w:bCs/>
+                <w:sz w:val="28"/>
+                <w:szCs w:val="28"/>
+              </w:rPr>
+            </w:pPr>
+            <w:r>
+              <w:rPr>
+                <w:rFonts w:cstheme="minorHAnsi"/>
+                <w:b/>
+                <w:bCs/>
+                <w:sz w:val="28"/>
+                <w:szCs w:val="28"/>
+              </w:rPr>
+              <w:t>This closes the file</w:t>
+            </w:r>
+          </w:p>
+        </w:tc>
+        <w:tc>
+          <w:tcPr>
+            <w:tcW w:w="1980" w:type="dxa"/>
+            <w:shd w:val="clear" w:color="auto" w:fill="auto"/>
+          </w:tcPr>
+          <w:p>
+            <w:pPr>
+              <w:bidi w:val="0"/>
+              <w:rPr>
+                <w:rFonts w:cstheme="minorHAnsi"/>
+                <w:b/>
+                <w:bCs/>
+                <w:sz w:val="28"/>
+                <w:szCs w:val="28"/>
+              </w:rPr>
+            </w:pPr>
+            <w:r>
+              <w:rPr>
+                <w:rFonts w:cstheme="minorHAnsi"/>
+                <w:b/>
+                <w:bCs/>
+                <w:sz w:val="28"/>
+                <w:szCs w:val="28"/>
+              </w:rPr>
+              <w:t>void</w:t>
+            </w:r>
+          </w:p>
+          <w:p>
+            <w:pPr>
+              <w:bidi w:val="0"/>
+              <w:rPr>
+                <w:rFonts w:cstheme="minorHAnsi"/>
+                <w:b/>
+                <w:bCs/>
+                <w:sz w:val="28"/>
+                <w:szCs w:val="28"/>
+              </w:rPr>
+            </w:pPr>
+          </w:p>
+        </w:tc>
+        <w:tc>
+          <w:tcPr>
+            <w:tcW w:w="2160" w:type="dxa"/>
+            <w:shd w:val="clear" w:color="auto" w:fill="auto"/>
+          </w:tcPr>
+          <w:p>
+            <w:pPr>
+              <w:bidi w:val="0"/>
+              <w:rPr>
+                <w:rFonts w:cstheme="minorHAnsi"/>
+                <w:b/>
+                <w:bCs/>
+                <w:sz w:val="28"/>
+                <w:szCs w:val="28"/>
+              </w:rPr>
+            </w:pPr>
+            <w:proofErr w:type="spellStart"/>
+            <w:r>
+              <w:rPr>
+                <w:rFonts w:cstheme="minorHAnsi"/>
+                <w:b/>
+                <w:bCs/>
+                <w:sz w:val="28"/>
+                <w:szCs w:val="28"/>
+              </w:rPr>
+              <w:t>file_handle</w:t>
+            </w:r>
+            <w:proofErr w:type="spellEnd"/>
+          </w:p>
+          <w:p>
+            <w:pPr>
+              <w:bidi w:val="0"/>
+              <w:rPr>
+                <w:rFonts w:cstheme="minorHAnsi"/>
+                <w:b/>
+                <w:bCs/>
+                <w:sz w:val="28"/>
+                <w:szCs w:val="28"/>
+              </w:rPr>
+            </w:pPr>
+          </w:p>
+        </w:tc>
+        <w:tc>
+          <w:tcPr>
+            <w:tcW w:w="1793" w:type="dxa"/>
+            <w:shd w:val="clear" w:color="auto" w:fill="auto"/>
+          </w:tcPr>
+          <w:p>
+            <w:pPr>
+              <w:bidi w:val="0"/>
+              <w:rPr>
+                <w:rFonts w:cstheme="minorHAnsi"/>
+                <w:b/>
+                <w:bCs/>
+                <w:sz w:val="28"/>
+                <w:szCs w:val="28"/>
+              </w:rPr>
+            </w:pPr>
+            <w:proofErr w:type="spellStart"/>
+            <w:r>
+              <w:rPr>
+                <w:rFonts w:cstheme="minorHAnsi"/>
+                <w:b/>
+                <w:bCs/>
+                <w:sz w:val="28"/>
+                <w:szCs w:val="28"/>
+              </w:rPr>
+              <w:t>CloseFile</w:t>
+            </w:r>
+            <w:proofErr w:type="spellEnd"/>
+          </w:p>
+        </w:tc>
+      </w:tr>
+      <w:tr>
+        <w:tc>
+          <w:tcPr>
+            <w:tcW w:w="2633" w:type="dxa"/>
+          </w:tcPr>
+          <w:p>
+            <w:pPr>
+              <w:bidi w:val="0"/>
+              <w:rPr>
+                <w:rFonts w:cstheme="minorHAnsi"/>
+                <w:b/>
+                <w:bCs/>
+                <w:sz w:val="28"/>
+                <w:szCs w:val="28"/>
+              </w:rPr>
+            </w:pPr>
+            <w:r>
+              <w:rPr>
+                <w:rFonts w:cstheme="minorHAnsi"/>
+                <w:b/>
+                <w:bCs/>
+                <w:sz w:val="28"/>
+                <w:szCs w:val="28"/>
+              </w:rPr>
+              <w:t xml:space="preserve">02h: File not found </w:t>
+            </w:r>
+          </w:p>
+          <w:p>
+            <w:pPr>
+              <w:bidi w:val="0"/>
+              <w:rPr>
+                <w:rFonts w:cstheme="minorHAnsi"/>
+                <w:b/>
+                <w:bCs/>
+                <w:sz w:val="28"/>
+                <w:szCs w:val="28"/>
+              </w:rPr>
+            </w:pPr>
+            <w:r>
+              <w:rPr>
+                <w:rFonts w:cstheme="minorHAnsi"/>
+                <w:b/>
+                <w:bCs/>
+                <w:sz w:val="28"/>
+                <w:szCs w:val="28"/>
+              </w:rPr>
+              <w:t>03h: Path not found</w:t>
+            </w:r>
+          </w:p>
+          <w:p>
+            <w:pPr>
+              <w:bidi w:val="0"/>
+              <w:rPr>
+                <w:rFonts w:cstheme="minorHAnsi"/>
+                <w:b/>
+                <w:bCs/>
+                <w:sz w:val="28"/>
+                <w:szCs w:val="28"/>
+              </w:rPr>
+            </w:pPr>
+            <w:r>
+              <w:rPr>
+                <w:rFonts w:cstheme="minorHAnsi"/>
+                <w:b/>
+                <w:bCs/>
+                <w:sz w:val="28"/>
+                <w:szCs w:val="28"/>
+              </w:rPr>
+              <w:t>05h: Access denied</w:t>
+            </w:r>
+          </w:p>
+          <w:p>
+            <w:pPr>
+              <w:bidi w:val="0"/>
+              <w:rPr>
+                <w:rFonts w:cstheme="minorHAnsi"/>
+                <w:b/>
+                <w:bCs/>
+                <w:sz w:val="28"/>
+                <w:szCs w:val="28"/>
+              </w:rPr>
+            </w:pPr>
+            <w:r>
+              <w:rPr>
+                <w:rFonts w:cstheme="minorHAnsi"/>
+                <w:b/>
+                <w:bCs/>
+                <w:sz w:val="28"/>
+                <w:szCs w:val="28"/>
+              </w:rPr>
+              <w:t>08h: Memory control block destroyed</w:t>
+            </w:r>
+          </w:p>
+          <w:p>
+            <w:pPr>
+              <w:bidi w:val="0"/>
+              <w:rPr>
+                <w:rFonts w:cstheme="minorHAnsi"/>
+                <w:b/>
+                <w:bCs/>
+                <w:sz w:val="28"/>
+                <w:szCs w:val="28"/>
+              </w:rPr>
+            </w:pPr>
+            <w:r>
+              <w:rPr>
+                <w:rFonts w:cstheme="minorHAnsi"/>
+                <w:b/>
+                <w:bCs/>
+                <w:sz w:val="28"/>
+                <w:szCs w:val="28"/>
+              </w:rPr>
+              <w:t>0Ch: Invalid file handle</w:t>
+            </w:r>
+          </w:p>
+          <w:p>
+            <w:pPr>
+              <w:bidi w:val="0"/>
+              <w:rPr>
+                <w:rFonts w:cstheme="minorHAnsi"/>
+                <w:b/>
+                <w:bCs/>
+                <w:sz w:val="28"/>
+                <w:szCs w:val="28"/>
+              </w:rPr>
+            </w:pPr>
+            <w:r>
+              <w:rPr>
+                <w:rFonts w:cstheme="minorHAnsi"/>
+                <w:b/>
+                <w:bCs/>
+                <w:sz w:val="28"/>
+                <w:szCs w:val="28"/>
+              </w:rPr>
+              <w:t>10h: Invalid environment</w:t>
+            </w:r>
+          </w:p>
+          <w:p>
+            <w:pPr>
+              <w:bidi w:val="0"/>
+              <w:rPr>
+                <w:rFonts w:cstheme="minorHAnsi"/>
+                <w:b/>
+                <w:bCs/>
+                <w:sz w:val="28"/>
+                <w:szCs w:val="28"/>
+              </w:rPr>
+            </w:pPr>
+          </w:p>
+        </w:tc>
+        <w:tc>
+          <w:tcPr>
+            <w:tcW w:w="1890" w:type="dxa"/>
+            <w:shd w:val="clear" w:color="auto" w:fill="auto"/>
+          </w:tcPr>
+          <w:p>
+            <w:pPr>
+              <w:bidi w:val="0"/>
+              <w:rPr>
+                <w:rFonts w:cstheme="minorHAnsi"/>
+                <w:b/>
+                <w:bCs/>
+                <w:sz w:val="28"/>
+                <w:szCs w:val="28"/>
+              </w:rPr>
+            </w:pPr>
+            <w:r>
+              <w:rPr>
+                <w:rFonts w:cstheme="minorHAnsi"/>
+                <w:b/>
+                <w:bCs/>
+                <w:sz w:val="28"/>
+                <w:szCs w:val="28"/>
+              </w:rPr>
+              <w:t>This creates a file in the</w:t>
+            </w:r>
+            <w:r>
+              <w:rPr>
+                <w:rFonts w:cstheme="minorHAnsi"/>
+                <w:b/>
+                <w:bCs/>
+                <w:sz w:val="28"/>
+                <w:szCs w:val="28"/>
+              </w:rPr>
+              <w:t xml:space="preserve"> </w:t>
+            </w:r>
+            <w:r>
+              <w:rPr>
+                <w:rFonts w:cstheme="minorHAnsi"/>
+                <w:b/>
+                <w:bCs/>
+                <w:sz w:val="28"/>
+                <w:szCs w:val="28"/>
+              </w:rPr>
+              <w:t>specified path &amp; name</w:t>
+            </w:r>
+          </w:p>
+          <w:p>
+            <w:pPr>
+              <w:bidi w:val="0"/>
+              <w:rPr>
+                <w:rFonts w:cstheme="minorHAnsi"/>
+                <w:b/>
+                <w:bCs/>
+                <w:sz w:val="28"/>
+                <w:szCs w:val="28"/>
+              </w:rPr>
+            </w:pPr>
+          </w:p>
+        </w:tc>
+        <w:tc>
+          <w:tcPr>
+            <w:tcW w:w="1980" w:type="dxa"/>
+            <w:shd w:val="clear" w:color="auto" w:fill="auto"/>
+          </w:tcPr>
+          <w:p>
+            <w:pPr>
+              <w:bidi w:val="0"/>
+              <w:rPr>
+                <w:rFonts w:cstheme="minorHAnsi"/>
+                <w:b/>
+                <w:bCs/>
+                <w:sz w:val="28"/>
+                <w:szCs w:val="28"/>
+              </w:rPr>
+            </w:pPr>
+            <w:r>
+              <w:rPr>
+                <w:rFonts w:cstheme="minorHAnsi"/>
+                <w:b/>
+                <w:bCs/>
+                <w:sz w:val="28"/>
+                <w:szCs w:val="28"/>
+              </w:rPr>
+              <w:t>Error code</w:t>
+            </w:r>
+          </w:p>
+        </w:tc>
+        <w:tc>
+          <w:tcPr>
+            <w:tcW w:w="2160" w:type="dxa"/>
+            <w:shd w:val="clear" w:color="auto" w:fill="auto"/>
+          </w:tcPr>
+          <w:p>
+            <w:pPr>
+              <w:bidi w:val="0"/>
+              <w:rPr>
+                <w:rFonts w:cstheme="minorHAnsi"/>
+                <w:b/>
+                <w:bCs/>
+                <w:sz w:val="28"/>
+                <w:szCs w:val="28"/>
+              </w:rPr>
+            </w:pPr>
+            <w:r>
+              <w:rPr>
+                <w:rFonts w:cstheme="minorHAnsi"/>
+                <w:b/>
+                <w:bCs/>
+                <w:sz w:val="28"/>
+                <w:szCs w:val="28"/>
+              </w:rPr>
+              <w:t>File path offset</w:t>
+            </w:r>
+          </w:p>
+        </w:tc>
+        <w:tc>
+          <w:tcPr>
+            <w:tcW w:w="1793" w:type="dxa"/>
+            <w:shd w:val="clear" w:color="auto" w:fill="auto"/>
+          </w:tcPr>
+          <w:p>
+            <w:pPr>
+              <w:bidi w:val="0"/>
+              <w:rPr>
+                <w:rFonts w:cstheme="minorHAnsi"/>
+                <w:b/>
+                <w:bCs/>
+                <w:sz w:val="28"/>
+                <w:szCs w:val="28"/>
+              </w:rPr>
+            </w:pPr>
+            <w:proofErr w:type="spellStart"/>
+            <w:r>
+              <w:rPr>
+                <w:rFonts w:cstheme="minorHAnsi"/>
+                <w:b/>
+                <w:bCs/>
+                <w:sz w:val="28"/>
+                <w:szCs w:val="28"/>
+              </w:rPr>
+              <w:t>CreateFile</w:t>
+            </w:r>
+            <w:proofErr w:type="spellEnd"/>
+          </w:p>
+        </w:tc>
+      </w:tr>
+      <w:tr>
+        <w:tc>
+          <w:tcPr>
+            <w:tcW w:w="2633" w:type="dxa"/>
+          </w:tcPr>
+          <w:p>
+            <w:pPr>
+              <w:bidi w:val="0"/>
+              <w:rPr>
+                <w:rFonts w:cstheme="minorHAnsi"/>
+                <w:b/>
+                <w:bCs/>
+                <w:sz w:val="28"/>
+                <w:szCs w:val="28"/>
+              </w:rPr>
+            </w:pPr>
+          </w:p>
+        </w:tc>
+        <w:tc>
+          <w:tcPr>
+            <w:tcW w:w="1890" w:type="dxa"/>
+            <w:shd w:val="clear" w:color="auto" w:fill="auto"/>
+          </w:tcPr>
+          <w:p>
+            <w:pPr>
+              <w:bidi w:val="0"/>
+              <w:rPr>
+                <w:rFonts w:cstheme="minorHAnsi"/>
+                <w:b/>
+                <w:bCs/>
+                <w:sz w:val="28"/>
+                <w:szCs w:val="28"/>
+              </w:rPr>
+            </w:pPr>
+            <w:r>
+              <w:rPr>
+                <w:rFonts w:cstheme="minorHAnsi"/>
+                <w:b/>
+                <w:bCs/>
+                <w:sz w:val="28"/>
+                <w:szCs w:val="28"/>
+              </w:rPr>
+              <w:t>goes over a file line by line and</w:t>
+            </w:r>
+          </w:p>
+          <w:p>
+            <w:pPr>
+              <w:bidi w:val="0"/>
+              <w:rPr>
+                <w:rFonts w:cstheme="minorHAnsi"/>
+                <w:b/>
+                <w:bCs/>
+                <w:sz w:val="28"/>
+                <w:szCs w:val="28"/>
+              </w:rPr>
+            </w:pPr>
+            <w:r>
+              <w:rPr>
+                <w:rFonts w:cstheme="minorHAnsi"/>
+                <w:b/>
+                <w:bCs/>
+                <w:sz w:val="28"/>
+                <w:szCs w:val="28"/>
+              </w:rPr>
+              <w:t>encryp</w:t>
+            </w:r>
+            <w:r>
+              <w:rPr>
+                <w:rFonts w:cstheme="minorHAnsi"/>
+                <w:b/>
+                <w:bCs/>
+                <w:sz w:val="28"/>
+                <w:szCs w:val="28"/>
+              </w:rPr>
+              <w:t>t</w:t>
+            </w:r>
+            <w:r>
+              <w:rPr>
+                <w:rFonts w:cstheme="minorHAnsi"/>
+                <w:b/>
+                <w:bCs/>
+                <w:sz w:val="28"/>
+                <w:szCs w:val="28"/>
+              </w:rPr>
+              <w:t>s</w:t>
+            </w:r>
+            <w:r>
+              <w:rPr>
+                <w:rFonts w:cstheme="minorHAnsi"/>
+                <w:b/>
+                <w:bCs/>
+                <w:sz w:val="28"/>
+                <w:szCs w:val="28"/>
+              </w:rPr>
+              <w:t>\</w:t>
+            </w:r>
+            <w:proofErr w:type="spellStart"/>
+            <w:r>
+              <w:rPr>
+                <w:rFonts w:cstheme="minorHAnsi"/>
+                <w:b/>
+                <w:bCs/>
+                <w:sz w:val="28"/>
+                <w:szCs w:val="28"/>
+              </w:rPr>
+              <w:t>decryp</w:t>
+            </w:r>
+            <w:r>
+              <w:rPr>
+                <w:rFonts w:cstheme="minorHAnsi"/>
+                <w:b/>
+                <w:bCs/>
+                <w:sz w:val="28"/>
+                <w:szCs w:val="28"/>
+              </w:rPr>
+              <w:t>t</w:t>
+            </w:r>
+            <w:r>
+              <w:rPr>
+                <w:rFonts w:cstheme="minorHAnsi"/>
+                <w:b/>
+                <w:bCs/>
+                <w:sz w:val="28"/>
+                <w:szCs w:val="28"/>
+              </w:rPr>
+              <w:t>s</w:t>
+            </w:r>
+            <w:r>
+              <w:rPr>
+                <w:rFonts w:cstheme="minorHAnsi"/>
+                <w:b/>
+                <w:bCs/>
+                <w:sz w:val="28"/>
+                <w:szCs w:val="28"/>
+              </w:rPr>
+              <w:t>it</w:t>
+            </w:r>
+            <w:proofErr w:type="spellEnd"/>
+          </w:p>
+          <w:p>
+            <w:pPr>
+              <w:bidi w:val="0"/>
+              <w:rPr>
+                <w:rFonts w:cstheme="minorHAnsi"/>
+                <w:b/>
+                <w:bCs/>
+                <w:sz w:val="28"/>
+                <w:szCs w:val="28"/>
+              </w:rPr>
+            </w:pPr>
+          </w:p>
+        </w:tc>
+        <w:tc>
+          <w:tcPr>
+            <w:tcW w:w="1980" w:type="dxa"/>
+            <w:shd w:val="clear" w:color="auto" w:fill="auto"/>
+          </w:tcPr>
+          <w:p>
+            <w:pPr>
+              <w:bidi w:val="0"/>
+              <w:rPr>
+                <w:rFonts w:cstheme="minorHAnsi"/>
+                <w:b/>
+                <w:bCs/>
+                <w:sz w:val="28"/>
+                <w:szCs w:val="28"/>
+              </w:rPr>
+            </w:pPr>
+            <w:r>
+              <w:rPr>
+                <w:rFonts w:cstheme="minorHAnsi"/>
+                <w:b/>
+                <w:bCs/>
+                <w:sz w:val="28"/>
+                <w:szCs w:val="28"/>
+              </w:rPr>
+              <w:t>void</w:t>
+            </w:r>
+          </w:p>
+        </w:tc>
+        <w:tc>
+          <w:tcPr>
+            <w:tcW w:w="2160" w:type="dxa"/>
+            <w:shd w:val="clear" w:color="auto" w:fill="auto"/>
+          </w:tcPr>
+          <w:p>
+            <w:pPr>
+              <w:bidi w:val="0"/>
+              <w:rPr>
+                <w:rFonts w:cstheme="minorHAnsi"/>
+                <w:b/>
+                <w:bCs/>
+                <w:sz w:val="28"/>
+                <w:szCs w:val="28"/>
+              </w:rPr>
+            </w:pPr>
+            <w:r>
+              <w:rPr>
+                <w:rFonts w:cstheme="minorHAnsi"/>
+                <w:b/>
+                <w:bCs/>
+                <w:sz w:val="28"/>
+                <w:szCs w:val="28"/>
+              </w:rPr>
+              <w:t>file path,</w:t>
+            </w:r>
+            <w:r>
+              <w:rPr>
+                <w:rFonts w:cstheme="minorHAnsi"/>
+                <w:b/>
+                <w:bCs/>
+                <w:sz w:val="28"/>
+                <w:szCs w:val="28"/>
+              </w:rPr>
+              <w:t xml:space="preserve"> </w:t>
+            </w:r>
+          </w:p>
+          <w:p>
+            <w:pPr>
+              <w:bidi w:val="0"/>
+              <w:rPr>
+                <w:rFonts w:cstheme="minorHAnsi"/>
+                <w:b/>
+                <w:bCs/>
+                <w:sz w:val="28"/>
+                <w:szCs w:val="28"/>
+              </w:rPr>
+            </w:pPr>
+            <w:r>
+              <w:rPr>
+                <w:rFonts w:cstheme="minorHAnsi"/>
+                <w:b/>
+                <w:bCs/>
+                <w:sz w:val="28"/>
+                <w:szCs w:val="28"/>
+              </w:rPr>
+              <w:t>file handle offset, rc4File handle</w:t>
+            </w:r>
+          </w:p>
+          <w:p>
+            <w:pPr>
+              <w:bidi w:val="0"/>
+              <w:rPr>
+                <w:rFonts w:cstheme="minorHAnsi"/>
+                <w:b/>
+                <w:bCs/>
+                <w:sz w:val="28"/>
+                <w:szCs w:val="28"/>
+              </w:rPr>
+            </w:pPr>
+            <w:r>
+              <w:rPr>
+                <w:rFonts w:cstheme="minorHAnsi"/>
+                <w:b/>
+                <w:bCs/>
+                <w:sz w:val="28"/>
+                <w:szCs w:val="28"/>
+              </w:rPr>
+              <w:t xml:space="preserve">offset, text offset, key, </w:t>
+            </w:r>
+            <w:proofErr w:type="spellStart"/>
+            <w:r>
+              <w:rPr>
+                <w:rFonts w:cstheme="minorHAnsi"/>
+                <w:b/>
+                <w:bCs/>
+                <w:sz w:val="28"/>
+                <w:szCs w:val="28"/>
+              </w:rPr>
+              <w:t>key_len</w:t>
+            </w:r>
+            <w:proofErr w:type="spellEnd"/>
+          </w:p>
+          <w:p>
+            <w:pPr>
+              <w:bidi w:val="0"/>
+              <w:rPr>
+                <w:rFonts w:cstheme="minorHAnsi"/>
+                <w:b/>
+                <w:bCs/>
+                <w:sz w:val="28"/>
+                <w:szCs w:val="28"/>
+              </w:rPr>
+            </w:pPr>
+            <w:r>
+              <w:rPr>
+                <w:rFonts w:cstheme="minorHAnsi"/>
+                <w:b/>
+                <w:bCs/>
+                <w:sz w:val="28"/>
+                <w:szCs w:val="28"/>
+              </w:rPr>
+              <w:t>sched offset</w:t>
+            </w:r>
+          </w:p>
+          <w:p>
+            <w:pPr>
+              <w:bidi w:val="0"/>
+              <w:rPr>
+                <w:rFonts w:cstheme="minorHAnsi"/>
+                <w:b/>
+                <w:bCs/>
+                <w:sz w:val="28"/>
+                <w:szCs w:val="28"/>
+              </w:rPr>
+            </w:pPr>
+          </w:p>
+        </w:tc>
+        <w:tc>
+          <w:tcPr>
+            <w:tcW w:w="1793" w:type="dxa"/>
+            <w:shd w:val="clear" w:color="auto" w:fill="auto"/>
+          </w:tcPr>
+          <w:p>
+            <w:pPr>
+              <w:bidi w:val="0"/>
+              <w:rPr>
+                <w:rFonts w:cstheme="minorHAnsi"/>
+                <w:b/>
+                <w:bCs/>
+                <w:sz w:val="28"/>
+                <w:szCs w:val="28"/>
+              </w:rPr>
+            </w:pPr>
+            <w:proofErr w:type="spellStart"/>
+            <w:r>
+              <w:rPr>
+                <w:rFonts w:cstheme="minorHAnsi"/>
+                <w:b/>
+                <w:bCs/>
+                <w:sz w:val="28"/>
+                <w:szCs w:val="28"/>
+              </w:rPr>
+              <w:t>FileEncryptDecrypt</w:t>
+            </w:r>
+            <w:proofErr w:type="spellEnd"/>
+          </w:p>
+        </w:tc>
+      </w:tr>
+    </w:tbl>
+    <w:p>
+      <w:pPr>
+        <w:bidi w:val="0"/>
+        <w:rPr>
+          <w:rFonts w:cstheme="minorHAnsi"/>
+          <w:b/>
+          <w:bCs/>
+          <w:color w:val="70AD47" w:themeColor="accent6"/>
+          <w:sz w:val="56"/>
+          <w:szCs w:val="56"/>
         </w:rPr>
       </w:pPr>
     </w:p>
@@ -1638,12 +4609,1565 @@
       </w:pPr>
       <w:r>
         <w:rPr>
+          <w:sz w:val="18"/>
+          <w:szCs w:val="18"/>
+        </w:rPr>
+        <w:lastRenderedPageBreak/>
+        <w:t>4</w:t>
+      </w:r>
+    </w:p>
+    <w:p>
+      <w:pPr>
+        <w:jc w:val="center"/>
+      </w:pPr>
+      <w:r>
+        <w:rPr>
+          <w:rFonts w:hint="cs"/>
+          <w:noProof/>
+        </w:rPr>
+        <w:drawing>
+          <wp:inline distT="0" distB="0" distL="0" distR="0" wp14:anchorId="7DAFF541" wp14:editId="6260C854">
+            <wp:extent cx="6385560" cy="204338"/>
+            <wp:effectExtent l="0" t="0" r="0" b="5715"/>
+            <wp:docPr id="12" name="תמונה 1"/>
+            <wp:cNvGraphicFramePr>
+              <a:graphicFrameLocks xmlns:a="http://schemas.openxmlformats.org/drawingml/2006/main" noChangeAspect="1"/>
+            </wp:cNvGraphicFramePr>
+            <a:graphic xmlns:a="http://schemas.openxmlformats.org/drawingml/2006/main">
+              <a:graphicData uri="http://schemas.openxmlformats.org/drawingml/2006/picture">
+                <pic:pic xmlns:pic="http://schemas.openxmlformats.org/drawingml/2006/picture">
+                  <pic:nvPicPr>
+                    <pic:cNvPr id="0" name="Picture 1"/>
+                    <pic:cNvPicPr>
+                      <a:picLocks noChangeAspect="1" noChangeArrowheads="1"/>
+                    </pic:cNvPicPr>
+                  </pic:nvPicPr>
+                  <pic:blipFill>
+                    <a:blip r:embed="rId6" cstate="print">
+                      <a:extLst>
+                        <a:ext uri="{28A0092B-C50C-407E-A947-70E740481C1C}">
+                          <a14:useLocalDpi xmlns:a14="http://schemas.microsoft.com/office/drawing/2010/main" val="0"/>
+                        </a:ext>
+                      </a:extLst>
+                    </a:blip>
+                    <a:srcRect/>
+                    <a:stretch>
+                      <a:fillRect/>
+                    </a:stretch>
+                  </pic:blipFill>
+                  <pic:spPr bwMode="auto">
+                    <a:xfrm>
+                      <a:off x="0" y="0"/>
+                      <a:ext cx="6779592" cy="216947"/>
+                    </a:xfrm>
+                    <a:prstGeom prst="rect">
+                      <a:avLst/>
+                    </a:prstGeom>
+                    <a:noFill/>
+                    <a:ln>
+                      <a:noFill/>
+                    </a:ln>
+                  </pic:spPr>
+                </pic:pic>
+              </a:graphicData>
+            </a:graphic>
+          </wp:inline>
+        </w:drawing>
+      </w:r>
+    </w:p>
+    <w:p>
+      <w:pPr>
+        <w:bidi w:val="0"/>
+        <w:rPr>
+          <w:rFonts w:cstheme="minorHAnsi"/>
+          <w:b/>
+          <w:bCs/>
+          <w:color w:val="70AD47" w:themeColor="accent6"/>
+          <w:sz w:val="56"/>
+          <w:szCs w:val="56"/>
+          <w:rtl/>
+        </w:rPr>
+      </w:pPr>
+      <w:r>
+        <w:rPr>
+          <w:rFonts w:cstheme="minorHAnsi"/>
+          <w:b/>
+          <w:bCs/>
+          <w:color w:val="70AD47" w:themeColor="accent6"/>
+          <w:sz w:val="56"/>
+          <w:szCs w:val="56"/>
+        </w:rPr>
+        <w:t>graphics.inc</w:t>
+      </w:r>
+    </w:p>
+    <w:tbl>
+      <w:tblPr>
+        <w:tblStyle w:val="TableGrid"/>
+        <w:bidiVisual/>
+        <w:tblW w:w="0" w:type="auto"/>
+        <w:tblLook w:val="04A0" w:firstRow="1" w:lastRow="0" w:firstColumn="1" w:lastColumn="0" w:noHBand="0" w:noVBand="1"/>
+      </w:tblPr>
+      <w:tblGrid>
+        <w:gridCol w:w="1283"/>
+        <w:gridCol w:w="2250"/>
+        <w:gridCol w:w="1980"/>
+        <w:gridCol w:w="2340"/>
+        <w:gridCol w:w="2603"/>
+      </w:tblGrid>
+      <w:tr>
+        <w:tc>
+          <w:tcPr>
+            <w:tcW w:w="1283" w:type="dxa"/>
+            <w:tcBorders>
+              <w:bottom w:val="single" w:sz="4" w:space="0" w:color="auto"/>
+            </w:tcBorders>
+            <w:shd w:val="clear" w:color="auto" w:fill="70AD47" w:themeFill="accent6"/>
+          </w:tcPr>
+          <w:p>
+            <w:pPr>
+              <w:jc w:val="center"/>
+              <w:rPr>
+                <w:rFonts w:cstheme="minorHAnsi"/>
+                <w:b/>
+                <w:bCs/>
+                <w:color w:val="FFFFFF" w:themeColor="background1"/>
+                <w:sz w:val="32"/>
+                <w:szCs w:val="32"/>
+              </w:rPr>
+            </w:pPr>
+            <w:r>
+              <w:rPr>
+                <w:rFonts w:cstheme="minorHAnsi"/>
+                <w:b/>
+                <w:bCs/>
+                <w:color w:val="FFFFFF" w:themeColor="background1"/>
+                <w:sz w:val="32"/>
+                <w:szCs w:val="32"/>
+              </w:rPr>
+              <w:t>Notes</w:t>
+            </w:r>
+          </w:p>
+        </w:tc>
+        <w:tc>
+          <w:tcPr>
+            <w:tcW w:w="2250" w:type="dxa"/>
+            <w:tcBorders>
+              <w:bottom w:val="single" w:sz="4" w:space="0" w:color="auto"/>
+            </w:tcBorders>
+            <w:shd w:val="clear" w:color="auto" w:fill="70AD47" w:themeFill="accent6"/>
+          </w:tcPr>
+          <w:p>
+            <w:pPr>
+              <w:jc w:val="center"/>
+              <w:rPr>
+                <w:rFonts w:cstheme="minorHAnsi"/>
+                <w:b/>
+                <w:bCs/>
+                <w:color w:val="FFFFFF" w:themeColor="background1"/>
+                <w:sz w:val="32"/>
+                <w:szCs w:val="32"/>
+                <w:rtl/>
+              </w:rPr>
+            </w:pPr>
+            <w:r>
+              <w:rPr>
+                <w:rFonts w:cstheme="minorHAnsi"/>
+                <w:b/>
+                <w:bCs/>
+                <w:color w:val="FFFFFF" w:themeColor="background1"/>
+                <w:sz w:val="32"/>
+                <w:szCs w:val="32"/>
+              </w:rPr>
+              <w:t>Summary</w:t>
+            </w:r>
+          </w:p>
+        </w:tc>
+        <w:tc>
+          <w:tcPr>
+            <w:tcW w:w="1980" w:type="dxa"/>
+            <w:tcBorders>
+              <w:bottom w:val="single" w:sz="4" w:space="0" w:color="auto"/>
+            </w:tcBorders>
+            <w:shd w:val="clear" w:color="auto" w:fill="70AD47" w:themeFill="accent6"/>
+          </w:tcPr>
+          <w:p>
+            <w:pPr>
+              <w:jc w:val="center"/>
+              <w:rPr>
+                <w:rFonts w:cstheme="minorHAnsi"/>
+                <w:b/>
+                <w:bCs/>
+                <w:color w:val="FFFFFF" w:themeColor="background1"/>
+                <w:sz w:val="32"/>
+                <w:szCs w:val="32"/>
+              </w:rPr>
+            </w:pPr>
+            <w:r>
+              <w:rPr>
+                <w:rFonts w:cstheme="minorHAnsi"/>
+                <w:b/>
+                <w:bCs/>
+                <w:color w:val="FFFFFF" w:themeColor="background1"/>
+                <w:sz w:val="32"/>
+                <w:szCs w:val="32"/>
+              </w:rPr>
+              <w:t>Procedure</w:t>
+            </w:r>
+            <w:r>
+              <w:rPr>
+                <w:rFonts w:cstheme="minorHAnsi"/>
+                <w:b/>
+                <w:bCs/>
+                <w:color w:val="FFFFFF" w:themeColor="background1"/>
+                <w:sz w:val="32"/>
+                <w:szCs w:val="32"/>
+              </w:rPr>
+              <w:br/>
+              <w:t>return value</w:t>
+            </w:r>
+          </w:p>
+        </w:tc>
+        <w:tc>
+          <w:tcPr>
+            <w:tcW w:w="2340" w:type="dxa"/>
+            <w:tcBorders>
+              <w:bottom w:val="single" w:sz="4" w:space="0" w:color="auto"/>
+            </w:tcBorders>
+            <w:shd w:val="clear" w:color="auto" w:fill="70AD47" w:themeFill="accent6"/>
+          </w:tcPr>
+          <w:p>
+            <w:pPr>
+              <w:jc w:val="center"/>
+              <w:rPr>
+                <w:rFonts w:cstheme="minorHAnsi"/>
+                <w:b/>
+                <w:bCs/>
+                <w:color w:val="FFFFFF" w:themeColor="background1"/>
+                <w:sz w:val="32"/>
+                <w:szCs w:val="32"/>
+              </w:rPr>
+            </w:pPr>
+            <w:r>
+              <w:rPr>
+                <w:rFonts w:cstheme="minorHAnsi"/>
+                <w:b/>
+                <w:bCs/>
+                <w:color w:val="FFFFFF" w:themeColor="background1"/>
+                <w:sz w:val="32"/>
+                <w:szCs w:val="32"/>
+              </w:rPr>
+              <w:t>Procedure</w:t>
+            </w:r>
+          </w:p>
+          <w:p>
+            <w:pPr>
+              <w:jc w:val="center"/>
+              <w:rPr>
+                <w:rFonts w:cstheme="minorHAnsi"/>
+                <w:b/>
+                <w:bCs/>
+                <w:color w:val="FFFFFF" w:themeColor="background1"/>
+                <w:sz w:val="32"/>
+                <w:szCs w:val="32"/>
+                <w:rtl/>
+              </w:rPr>
+            </w:pPr>
+            <w:r>
+              <w:rPr>
+                <w:rFonts w:cstheme="minorHAnsi"/>
+                <w:b/>
+                <w:bCs/>
+                <w:color w:val="FFFFFF" w:themeColor="background1"/>
+                <w:sz w:val="32"/>
+                <w:szCs w:val="32"/>
+              </w:rPr>
+              <w:t>arguments</w:t>
+            </w:r>
+          </w:p>
+        </w:tc>
+        <w:tc>
+          <w:tcPr>
+            <w:tcW w:w="2603" w:type="dxa"/>
+            <w:tcBorders>
+              <w:bottom w:val="single" w:sz="4" w:space="0" w:color="auto"/>
+            </w:tcBorders>
+            <w:shd w:val="clear" w:color="auto" w:fill="70AD47" w:themeFill="accent6"/>
+          </w:tcPr>
+          <w:p>
+            <w:pPr>
+              <w:jc w:val="center"/>
+              <w:rPr>
+                <w:rFonts w:cstheme="minorHAnsi"/>
+                <w:b/>
+                <w:bCs/>
+                <w:color w:val="FFFFFF" w:themeColor="background1"/>
+                <w:sz w:val="32"/>
+                <w:szCs w:val="32"/>
+              </w:rPr>
+            </w:pPr>
+            <w:r>
+              <w:rPr>
+                <w:rFonts w:cstheme="minorHAnsi"/>
+                <w:b/>
+                <w:bCs/>
+                <w:color w:val="FFFFFF" w:themeColor="background1"/>
+                <w:sz w:val="32"/>
+                <w:szCs w:val="32"/>
+              </w:rPr>
+              <w:t>Procedure</w:t>
+            </w:r>
+          </w:p>
+          <w:p>
+            <w:pPr>
+              <w:jc w:val="center"/>
+              <w:rPr>
+                <w:rFonts w:cstheme="minorHAnsi"/>
+                <w:b/>
+                <w:bCs/>
+                <w:color w:val="FFFFFF" w:themeColor="background1"/>
+                <w:sz w:val="32"/>
+                <w:szCs w:val="32"/>
+                <w:rtl/>
+              </w:rPr>
+            </w:pPr>
+            <w:r>
+              <w:rPr>
+                <w:rFonts w:cstheme="minorHAnsi"/>
+                <w:b/>
+                <w:bCs/>
+                <w:color w:val="FFFFFF" w:themeColor="background1"/>
+                <w:sz w:val="32"/>
+                <w:szCs w:val="32"/>
+              </w:rPr>
+              <w:t>name</w:t>
+            </w:r>
+          </w:p>
+        </w:tc>
+      </w:tr>
+      <w:tr>
+        <w:tc>
+          <w:tcPr>
+            <w:tcW w:w="1283" w:type="dxa"/>
+          </w:tcPr>
+          <w:p>
+            <w:pPr>
+              <w:bidi w:val="0"/>
+              <w:rPr>
+                <w:rFonts w:cstheme="minorHAnsi"/>
+                <w:b/>
+                <w:bCs/>
+                <w:sz w:val="32"/>
+                <w:szCs w:val="32"/>
+              </w:rPr>
+            </w:pPr>
+          </w:p>
+        </w:tc>
+        <w:tc>
+          <w:tcPr>
+            <w:tcW w:w="2250" w:type="dxa"/>
+            <w:shd w:val="clear" w:color="auto" w:fill="auto"/>
+          </w:tcPr>
+          <w:p>
+            <w:pPr>
+              <w:bidi w:val="0"/>
+              <w:rPr>
+                <w:rFonts w:cstheme="minorHAnsi"/>
+                <w:b/>
+                <w:bCs/>
+                <w:sz w:val="32"/>
+                <w:szCs w:val="32"/>
+              </w:rPr>
+            </w:pPr>
+            <w:r>
+              <w:rPr>
+                <w:rFonts w:cstheme="minorHAnsi"/>
+                <w:b/>
+                <w:bCs/>
+                <w:sz w:val="32"/>
+                <w:szCs w:val="32"/>
+              </w:rPr>
+              <w:t>Prints the program title</w:t>
+            </w:r>
+          </w:p>
+        </w:tc>
+        <w:tc>
+          <w:tcPr>
+            <w:tcW w:w="1980" w:type="dxa"/>
+            <w:shd w:val="clear" w:color="auto" w:fill="auto"/>
+          </w:tcPr>
+          <w:p>
+            <w:pPr>
+              <w:bidi w:val="0"/>
+              <w:rPr>
+                <w:rFonts w:cstheme="minorHAnsi"/>
+                <w:b/>
+                <w:bCs/>
+                <w:sz w:val="32"/>
+                <w:szCs w:val="32"/>
+              </w:rPr>
+            </w:pPr>
+            <w:r>
+              <w:rPr>
+                <w:rFonts w:cstheme="minorHAnsi"/>
+                <w:b/>
+                <w:bCs/>
+                <w:sz w:val="32"/>
+                <w:szCs w:val="32"/>
+              </w:rPr>
+              <w:t>void</w:t>
+            </w:r>
+          </w:p>
+        </w:tc>
+        <w:tc>
+          <w:tcPr>
+            <w:tcW w:w="2340" w:type="dxa"/>
+            <w:shd w:val="clear" w:color="auto" w:fill="auto"/>
+          </w:tcPr>
+          <w:p>
+            <w:pPr>
+              <w:bidi w:val="0"/>
+              <w:rPr>
+                <w:rFonts w:cstheme="minorHAnsi"/>
+                <w:b/>
+                <w:bCs/>
+                <w:sz w:val="32"/>
+                <w:szCs w:val="32"/>
+              </w:rPr>
+            </w:pPr>
+            <w:r>
+              <w:rPr>
+                <w:rFonts w:cstheme="minorHAnsi"/>
+                <w:b/>
+                <w:bCs/>
+                <w:sz w:val="32"/>
+                <w:szCs w:val="32"/>
+              </w:rPr>
+              <w:t>None</w:t>
+            </w:r>
+          </w:p>
+        </w:tc>
+        <w:tc>
+          <w:tcPr>
+            <w:tcW w:w="2603" w:type="dxa"/>
+            <w:shd w:val="clear" w:color="auto" w:fill="auto"/>
+          </w:tcPr>
+          <w:p>
+            <w:pPr>
+              <w:bidi w:val="0"/>
+              <w:rPr>
+                <w:rFonts w:cstheme="minorHAnsi"/>
+                <w:b/>
+                <w:bCs/>
+                <w:sz w:val="32"/>
+                <w:szCs w:val="32"/>
+              </w:rPr>
+            </w:pPr>
+            <w:r>
+              <w:rPr>
+                <w:rFonts w:cstheme="minorHAnsi"/>
+                <w:b/>
+                <w:bCs/>
+                <w:sz w:val="32"/>
+                <w:szCs w:val="32"/>
+              </w:rPr>
+              <w:t>PrintRc4Title</w:t>
+            </w:r>
+          </w:p>
+        </w:tc>
+      </w:tr>
+      <w:tr>
+        <w:tc>
+          <w:tcPr>
+            <w:tcW w:w="1283" w:type="dxa"/>
+          </w:tcPr>
+          <w:p>
+            <w:pPr>
+              <w:bidi w:val="0"/>
+              <w:rPr>
+                <w:rFonts w:cstheme="minorHAnsi"/>
+                <w:b/>
+                <w:bCs/>
+                <w:sz w:val="32"/>
+                <w:szCs w:val="32"/>
+              </w:rPr>
+            </w:pPr>
+          </w:p>
+        </w:tc>
+        <w:tc>
+          <w:tcPr>
+            <w:tcW w:w="2250" w:type="dxa"/>
+            <w:shd w:val="clear" w:color="auto" w:fill="auto"/>
+          </w:tcPr>
+          <w:p>
+            <w:pPr>
+              <w:bidi w:val="0"/>
+              <w:rPr>
+                <w:rFonts w:cstheme="minorHAnsi"/>
+                <w:b/>
+                <w:bCs/>
+                <w:sz w:val="32"/>
+                <w:szCs w:val="32"/>
+              </w:rPr>
+            </w:pPr>
+            <w:r>
+              <w:rPr>
+                <w:rFonts w:cstheme="minorHAnsi"/>
+                <w:b/>
+                <w:bCs/>
+                <w:sz w:val="32"/>
+                <w:szCs w:val="32"/>
+              </w:rPr>
+              <w:t xml:space="preserve">Prints the </w:t>
+            </w:r>
+            <w:r>
+              <w:rPr>
+                <w:rFonts w:cstheme="minorHAnsi"/>
+                <w:b/>
+                <w:bCs/>
+                <w:sz w:val="32"/>
+                <w:szCs w:val="32"/>
+              </w:rPr>
+              <w:t xml:space="preserve">txt page </w:t>
+            </w:r>
+            <w:r>
+              <w:rPr>
+                <w:rFonts w:cstheme="minorHAnsi"/>
+                <w:b/>
+                <w:bCs/>
+                <w:sz w:val="32"/>
+                <w:szCs w:val="32"/>
+              </w:rPr>
+              <w:t>title</w:t>
+            </w:r>
+          </w:p>
+        </w:tc>
+        <w:tc>
+          <w:tcPr>
+            <w:tcW w:w="1980" w:type="dxa"/>
+            <w:shd w:val="clear" w:color="auto" w:fill="auto"/>
+          </w:tcPr>
+          <w:p>
+            <w:pPr>
+              <w:bidi w:val="0"/>
+              <w:rPr>
+                <w:rFonts w:cstheme="minorHAnsi"/>
+                <w:b/>
+                <w:bCs/>
+                <w:sz w:val="32"/>
+                <w:szCs w:val="32"/>
+              </w:rPr>
+            </w:pPr>
+            <w:r>
+              <w:rPr>
+                <w:rFonts w:cstheme="minorHAnsi"/>
+                <w:b/>
+                <w:bCs/>
+                <w:sz w:val="32"/>
+                <w:szCs w:val="32"/>
+              </w:rPr>
+              <w:t>void</w:t>
+            </w:r>
+          </w:p>
+        </w:tc>
+        <w:tc>
+          <w:tcPr>
+            <w:tcW w:w="2340" w:type="dxa"/>
+            <w:shd w:val="clear" w:color="auto" w:fill="auto"/>
+          </w:tcPr>
+          <w:p>
+            <w:pPr>
+              <w:bidi w:val="0"/>
+              <w:rPr>
+                <w:rFonts w:cstheme="minorHAnsi"/>
+                <w:b/>
+                <w:bCs/>
+                <w:sz w:val="32"/>
+                <w:szCs w:val="32"/>
+              </w:rPr>
+            </w:pPr>
+            <w:r>
+              <w:rPr>
+                <w:rFonts w:cstheme="minorHAnsi"/>
+                <w:b/>
+                <w:bCs/>
+                <w:sz w:val="32"/>
+                <w:szCs w:val="32"/>
+              </w:rPr>
+              <w:t>None</w:t>
+            </w:r>
+          </w:p>
+        </w:tc>
+        <w:tc>
+          <w:tcPr>
+            <w:tcW w:w="2603" w:type="dxa"/>
+            <w:shd w:val="clear" w:color="auto" w:fill="auto"/>
+          </w:tcPr>
+          <w:p>
+            <w:pPr>
+              <w:bidi w:val="0"/>
+              <w:rPr>
+                <w:rFonts w:cstheme="minorHAnsi"/>
+                <w:b/>
+                <w:bCs/>
+                <w:sz w:val="32"/>
+                <w:szCs w:val="32"/>
+              </w:rPr>
+            </w:pPr>
+            <w:proofErr w:type="spellStart"/>
+            <w:r>
+              <w:rPr>
+                <w:rFonts w:cstheme="minorHAnsi"/>
+                <w:b/>
+                <w:bCs/>
+                <w:sz w:val="32"/>
+                <w:szCs w:val="32"/>
+              </w:rPr>
+              <w:t>Print</w:t>
+            </w:r>
+            <w:r>
+              <w:rPr>
+                <w:rFonts w:cstheme="minorHAnsi"/>
+                <w:b/>
+                <w:bCs/>
+                <w:sz w:val="32"/>
+                <w:szCs w:val="32"/>
+              </w:rPr>
+              <w:t>Txt</w:t>
+            </w:r>
+            <w:r>
+              <w:rPr>
+                <w:rFonts w:cstheme="minorHAnsi"/>
+                <w:b/>
+                <w:bCs/>
+                <w:sz w:val="32"/>
+                <w:szCs w:val="32"/>
+              </w:rPr>
+              <w:t>Title</w:t>
+            </w:r>
+            <w:proofErr w:type="spellEnd"/>
+          </w:p>
+        </w:tc>
+      </w:tr>
+      <w:tr>
+        <w:tc>
+          <w:tcPr>
+            <w:tcW w:w="1283" w:type="dxa"/>
+          </w:tcPr>
+          <w:p>
+            <w:pPr>
+              <w:bidi w:val="0"/>
+              <w:rPr>
+                <w:rFonts w:cstheme="minorHAnsi"/>
+                <w:b/>
+                <w:bCs/>
+                <w:sz w:val="32"/>
+                <w:szCs w:val="32"/>
+              </w:rPr>
+            </w:pPr>
+          </w:p>
+        </w:tc>
+        <w:tc>
+          <w:tcPr>
+            <w:tcW w:w="2250" w:type="dxa"/>
+            <w:shd w:val="clear" w:color="auto" w:fill="auto"/>
+          </w:tcPr>
+          <w:p>
+            <w:pPr>
+              <w:bidi w:val="0"/>
+              <w:rPr>
+                <w:rFonts w:cstheme="minorHAnsi"/>
+                <w:b/>
+                <w:bCs/>
+                <w:sz w:val="32"/>
+                <w:szCs w:val="32"/>
+              </w:rPr>
+            </w:pPr>
+            <w:r>
+              <w:rPr>
+                <w:rFonts w:cstheme="minorHAnsi"/>
+                <w:b/>
+                <w:bCs/>
+                <w:sz w:val="32"/>
+                <w:szCs w:val="32"/>
+              </w:rPr>
+              <w:t xml:space="preserve">Prints the </w:t>
+            </w:r>
+            <w:r>
+              <w:rPr>
+                <w:rFonts w:cstheme="minorHAnsi"/>
+                <w:b/>
+                <w:bCs/>
+                <w:sz w:val="32"/>
+                <w:szCs w:val="32"/>
+              </w:rPr>
+              <w:t>file page</w:t>
+            </w:r>
+            <w:r>
+              <w:rPr>
+                <w:rFonts w:cstheme="minorHAnsi"/>
+                <w:b/>
+                <w:bCs/>
+                <w:sz w:val="32"/>
+                <w:szCs w:val="32"/>
+              </w:rPr>
+              <w:t xml:space="preserve"> title</w:t>
+            </w:r>
+          </w:p>
+        </w:tc>
+        <w:tc>
+          <w:tcPr>
+            <w:tcW w:w="1980" w:type="dxa"/>
+            <w:shd w:val="clear" w:color="auto" w:fill="auto"/>
+          </w:tcPr>
+          <w:p>
+            <w:pPr>
+              <w:bidi w:val="0"/>
+              <w:rPr>
+                <w:rFonts w:cstheme="minorHAnsi"/>
+                <w:b/>
+                <w:bCs/>
+                <w:sz w:val="32"/>
+                <w:szCs w:val="32"/>
+              </w:rPr>
+            </w:pPr>
+            <w:r>
+              <w:rPr>
+                <w:rFonts w:cstheme="minorHAnsi"/>
+                <w:b/>
+                <w:bCs/>
+                <w:sz w:val="32"/>
+                <w:szCs w:val="32"/>
+              </w:rPr>
+              <w:t>void</w:t>
+            </w:r>
+          </w:p>
+        </w:tc>
+        <w:tc>
+          <w:tcPr>
+            <w:tcW w:w="2340" w:type="dxa"/>
+            <w:shd w:val="clear" w:color="auto" w:fill="auto"/>
+          </w:tcPr>
+          <w:p>
+            <w:pPr>
+              <w:bidi w:val="0"/>
+              <w:rPr>
+                <w:rFonts w:cstheme="minorHAnsi"/>
+                <w:b/>
+                <w:bCs/>
+                <w:sz w:val="32"/>
+                <w:szCs w:val="32"/>
+              </w:rPr>
+            </w:pPr>
+            <w:r>
+              <w:rPr>
+                <w:rFonts w:cstheme="minorHAnsi"/>
+                <w:b/>
+                <w:bCs/>
+                <w:sz w:val="32"/>
+                <w:szCs w:val="32"/>
+              </w:rPr>
+              <w:t>None</w:t>
+            </w:r>
+          </w:p>
+        </w:tc>
+        <w:tc>
+          <w:tcPr>
+            <w:tcW w:w="2603" w:type="dxa"/>
+            <w:shd w:val="clear" w:color="auto" w:fill="auto"/>
+          </w:tcPr>
+          <w:p>
+            <w:pPr>
+              <w:bidi w:val="0"/>
+              <w:rPr>
+                <w:rFonts w:cstheme="minorHAnsi"/>
+                <w:b/>
+                <w:bCs/>
+                <w:sz w:val="32"/>
+                <w:szCs w:val="32"/>
+              </w:rPr>
+            </w:pPr>
+            <w:proofErr w:type="spellStart"/>
+            <w:r>
+              <w:rPr>
+                <w:rFonts w:cstheme="minorHAnsi"/>
+                <w:b/>
+                <w:bCs/>
+                <w:sz w:val="32"/>
+                <w:szCs w:val="32"/>
+              </w:rPr>
+              <w:t>Print</w:t>
+            </w:r>
+            <w:r>
+              <w:rPr>
+                <w:rFonts w:cstheme="minorHAnsi"/>
+                <w:b/>
+                <w:bCs/>
+                <w:sz w:val="32"/>
+                <w:szCs w:val="32"/>
+              </w:rPr>
+              <w:t>File</w:t>
+            </w:r>
+            <w:r>
+              <w:rPr>
+                <w:rFonts w:cstheme="minorHAnsi"/>
+                <w:b/>
+                <w:bCs/>
+                <w:sz w:val="32"/>
+                <w:szCs w:val="32"/>
+              </w:rPr>
+              <w:t>Title</w:t>
+            </w:r>
+            <w:proofErr w:type="spellEnd"/>
+          </w:p>
+        </w:tc>
+      </w:tr>
+    </w:tbl>
+    <w:tbl>
+      <w:tblPr>
+        <w:tblStyle w:val="TableGrid"/>
+        <w:tblpPr w:leftFromText="180" w:rightFromText="180" w:vertAnchor="text" w:horzAnchor="margin" w:tblpY="464"/>
+        <w:bidiVisual/>
+        <w:tblW w:w="0" w:type="auto"/>
+        <w:tblLook w:val="04A0" w:firstRow="1" w:lastRow="0" w:firstColumn="1" w:lastColumn="0" w:noHBand="0" w:noVBand="1"/>
+      </w:tblPr>
+      <w:tblGrid>
+        <w:gridCol w:w="1193"/>
+        <w:gridCol w:w="2340"/>
+        <w:gridCol w:w="1980"/>
+        <w:gridCol w:w="2250"/>
+        <w:gridCol w:w="2693"/>
+      </w:tblGrid>
+      <w:tr>
+        <w:tc>
+          <w:tcPr>
+            <w:tcW w:w="1193" w:type="dxa"/>
+            <w:tcBorders>
+              <w:bottom w:val="single" w:sz="4" w:space="0" w:color="auto"/>
+            </w:tcBorders>
+            <w:shd w:val="clear" w:color="auto" w:fill="70AD47" w:themeFill="accent6"/>
+          </w:tcPr>
+          <w:p>
+            <w:pPr>
+              <w:jc w:val="center"/>
+              <w:rPr>
+                <w:rFonts w:cstheme="minorHAnsi"/>
+                <w:b/>
+                <w:bCs/>
+                <w:color w:val="FFFFFF" w:themeColor="background1"/>
+                <w:sz w:val="32"/>
+                <w:szCs w:val="32"/>
+              </w:rPr>
+            </w:pPr>
+            <w:r>
+              <w:rPr>
+                <w:rFonts w:cstheme="minorHAnsi"/>
+                <w:b/>
+                <w:bCs/>
+                <w:color w:val="FFFFFF" w:themeColor="background1"/>
+                <w:sz w:val="32"/>
+                <w:szCs w:val="32"/>
+              </w:rPr>
+              <w:t>Notes</w:t>
+            </w:r>
+          </w:p>
+        </w:tc>
+        <w:tc>
+          <w:tcPr>
+            <w:tcW w:w="2340" w:type="dxa"/>
+            <w:tcBorders>
+              <w:bottom w:val="single" w:sz="4" w:space="0" w:color="auto"/>
+            </w:tcBorders>
+            <w:shd w:val="clear" w:color="auto" w:fill="70AD47" w:themeFill="accent6"/>
+          </w:tcPr>
+          <w:p>
+            <w:pPr>
+              <w:jc w:val="center"/>
+              <w:rPr>
+                <w:rFonts w:cstheme="minorHAnsi"/>
+                <w:b/>
+                <w:bCs/>
+                <w:color w:val="FFFFFF" w:themeColor="background1"/>
+                <w:sz w:val="32"/>
+                <w:szCs w:val="32"/>
+                <w:rtl/>
+              </w:rPr>
+            </w:pPr>
+            <w:r>
+              <w:rPr>
+                <w:rFonts w:cstheme="minorHAnsi"/>
+                <w:b/>
+                <w:bCs/>
+                <w:color w:val="FFFFFF" w:themeColor="background1"/>
+                <w:sz w:val="32"/>
+                <w:szCs w:val="32"/>
+              </w:rPr>
+              <w:t>Summary</w:t>
+            </w:r>
+          </w:p>
+        </w:tc>
+        <w:tc>
+          <w:tcPr>
+            <w:tcW w:w="1980" w:type="dxa"/>
+            <w:tcBorders>
+              <w:bottom w:val="single" w:sz="4" w:space="0" w:color="auto"/>
+            </w:tcBorders>
+            <w:shd w:val="clear" w:color="auto" w:fill="70AD47" w:themeFill="accent6"/>
+          </w:tcPr>
+          <w:p>
+            <w:pPr>
+              <w:jc w:val="center"/>
+              <w:rPr>
+                <w:rFonts w:cstheme="minorHAnsi"/>
+                <w:b/>
+                <w:bCs/>
+                <w:color w:val="FFFFFF" w:themeColor="background1"/>
+                <w:sz w:val="32"/>
+                <w:szCs w:val="32"/>
+              </w:rPr>
+            </w:pPr>
+            <w:r>
+              <w:rPr>
+                <w:rFonts w:cstheme="minorHAnsi"/>
+                <w:b/>
+                <w:bCs/>
+                <w:color w:val="FFFFFF" w:themeColor="background1"/>
+                <w:sz w:val="32"/>
+                <w:szCs w:val="32"/>
+              </w:rPr>
+              <w:t>Macro</w:t>
+            </w:r>
+            <w:r>
+              <w:rPr>
+                <w:rFonts w:cstheme="minorHAnsi"/>
+                <w:b/>
+                <w:bCs/>
+                <w:color w:val="FFFFFF" w:themeColor="background1"/>
+                <w:sz w:val="32"/>
+                <w:szCs w:val="32"/>
+              </w:rPr>
+              <w:br/>
+              <w:t>return value</w:t>
+            </w:r>
+          </w:p>
+        </w:tc>
+        <w:tc>
+          <w:tcPr>
+            <w:tcW w:w="2250" w:type="dxa"/>
+            <w:tcBorders>
+              <w:bottom w:val="single" w:sz="4" w:space="0" w:color="auto"/>
+            </w:tcBorders>
+            <w:shd w:val="clear" w:color="auto" w:fill="70AD47" w:themeFill="accent6"/>
+          </w:tcPr>
+          <w:p>
+            <w:pPr>
+              <w:jc w:val="center"/>
+              <w:rPr>
+                <w:rFonts w:cstheme="minorHAnsi"/>
+                <w:b/>
+                <w:bCs/>
+                <w:color w:val="FFFFFF" w:themeColor="background1"/>
+                <w:sz w:val="32"/>
+                <w:szCs w:val="32"/>
+              </w:rPr>
+            </w:pPr>
+            <w:r>
+              <w:rPr>
+                <w:rFonts w:cstheme="minorHAnsi"/>
+                <w:b/>
+                <w:bCs/>
+                <w:color w:val="FFFFFF" w:themeColor="background1"/>
+                <w:sz w:val="32"/>
+                <w:szCs w:val="32"/>
+              </w:rPr>
+              <w:t>Macro</w:t>
+            </w:r>
+          </w:p>
+          <w:p>
+            <w:pPr>
+              <w:jc w:val="center"/>
+              <w:rPr>
+                <w:rFonts w:cstheme="minorHAnsi"/>
+                <w:b/>
+                <w:bCs/>
+                <w:color w:val="FFFFFF" w:themeColor="background1"/>
+                <w:sz w:val="32"/>
+                <w:szCs w:val="32"/>
+                <w:rtl/>
+              </w:rPr>
+            </w:pPr>
+            <w:r>
+              <w:rPr>
+                <w:rFonts w:cstheme="minorHAnsi"/>
+                <w:b/>
+                <w:bCs/>
+                <w:color w:val="FFFFFF" w:themeColor="background1"/>
+                <w:sz w:val="32"/>
+                <w:szCs w:val="32"/>
+              </w:rPr>
+              <w:t>arguments</w:t>
+            </w:r>
+          </w:p>
+        </w:tc>
+        <w:tc>
+          <w:tcPr>
+            <w:tcW w:w="2693" w:type="dxa"/>
+            <w:tcBorders>
+              <w:bottom w:val="single" w:sz="4" w:space="0" w:color="auto"/>
+            </w:tcBorders>
+            <w:shd w:val="clear" w:color="auto" w:fill="70AD47" w:themeFill="accent6"/>
+          </w:tcPr>
+          <w:p>
+            <w:pPr>
+              <w:jc w:val="center"/>
+              <w:rPr>
+                <w:rFonts w:cstheme="minorHAnsi"/>
+                <w:b/>
+                <w:bCs/>
+                <w:color w:val="FFFFFF" w:themeColor="background1"/>
+                <w:sz w:val="32"/>
+                <w:szCs w:val="32"/>
+              </w:rPr>
+            </w:pPr>
+            <w:r>
+              <w:rPr>
+                <w:rFonts w:cstheme="minorHAnsi"/>
+                <w:b/>
+                <w:bCs/>
+                <w:color w:val="FFFFFF" w:themeColor="background1"/>
+                <w:sz w:val="32"/>
+                <w:szCs w:val="32"/>
+              </w:rPr>
+              <w:t>Macro</w:t>
+            </w:r>
+          </w:p>
+          <w:p>
+            <w:pPr>
+              <w:jc w:val="center"/>
+              <w:rPr>
+                <w:rFonts w:cstheme="minorHAnsi"/>
+                <w:b/>
+                <w:bCs/>
+                <w:color w:val="FFFFFF" w:themeColor="background1"/>
+                <w:sz w:val="32"/>
+                <w:szCs w:val="32"/>
+                <w:rtl/>
+              </w:rPr>
+            </w:pPr>
+            <w:r>
+              <w:rPr>
+                <w:rFonts w:cstheme="minorHAnsi"/>
+                <w:b/>
+                <w:bCs/>
+                <w:color w:val="FFFFFF" w:themeColor="background1"/>
+                <w:sz w:val="32"/>
+                <w:szCs w:val="32"/>
+              </w:rPr>
+              <w:t>name</w:t>
+            </w:r>
+          </w:p>
+        </w:tc>
+      </w:tr>
+      <w:tr>
+        <w:tc>
+          <w:tcPr>
+            <w:tcW w:w="1193" w:type="dxa"/>
+          </w:tcPr>
+          <w:p>
+            <w:pPr>
+              <w:bidi w:val="0"/>
+              <w:rPr>
+                <w:rFonts w:cstheme="minorHAnsi"/>
+                <w:b/>
+                <w:bCs/>
+                <w:sz w:val="32"/>
+                <w:szCs w:val="32"/>
+              </w:rPr>
+            </w:pPr>
+          </w:p>
+        </w:tc>
+        <w:tc>
+          <w:tcPr>
+            <w:tcW w:w="2340" w:type="dxa"/>
+            <w:shd w:val="clear" w:color="auto" w:fill="auto"/>
+          </w:tcPr>
+          <w:p>
+            <w:pPr>
+              <w:bidi w:val="0"/>
+              <w:rPr>
+                <w:rFonts w:cstheme="minorHAnsi"/>
+                <w:b/>
+                <w:bCs/>
+                <w:sz w:val="32"/>
+                <w:szCs w:val="32"/>
+              </w:rPr>
+            </w:pPr>
+            <w:r>
+              <w:rPr>
+                <w:rFonts w:cstheme="minorHAnsi"/>
+                <w:b/>
+                <w:bCs/>
+                <w:sz w:val="32"/>
+                <w:szCs w:val="32"/>
+              </w:rPr>
+              <w:t>Prints a given line</w:t>
+            </w:r>
+          </w:p>
+        </w:tc>
+        <w:tc>
+          <w:tcPr>
+            <w:tcW w:w="1980" w:type="dxa"/>
+            <w:shd w:val="clear" w:color="auto" w:fill="auto"/>
+          </w:tcPr>
+          <w:p>
+            <w:pPr>
+              <w:bidi w:val="0"/>
+              <w:rPr>
+                <w:rFonts w:cstheme="minorHAnsi"/>
+                <w:b/>
+                <w:bCs/>
+                <w:sz w:val="32"/>
+                <w:szCs w:val="32"/>
+              </w:rPr>
+            </w:pPr>
+            <w:r>
+              <w:rPr>
+                <w:rFonts w:cstheme="minorHAnsi"/>
+                <w:b/>
+                <w:bCs/>
+                <w:sz w:val="32"/>
+                <w:szCs w:val="32"/>
+              </w:rPr>
+              <w:t>void</w:t>
+            </w:r>
+          </w:p>
+        </w:tc>
+        <w:tc>
+          <w:tcPr>
+            <w:tcW w:w="2250" w:type="dxa"/>
+            <w:shd w:val="clear" w:color="auto" w:fill="auto"/>
+          </w:tcPr>
+          <w:p>
+            <w:pPr>
+              <w:bidi w:val="0"/>
+              <w:rPr>
+                <w:rFonts w:cstheme="minorHAnsi"/>
+                <w:b/>
+                <w:bCs/>
+                <w:sz w:val="32"/>
+                <w:szCs w:val="32"/>
+              </w:rPr>
+            </w:pPr>
+            <w:r>
+              <w:rPr>
+                <w:rFonts w:cstheme="minorHAnsi"/>
+                <w:b/>
+                <w:bCs/>
+                <w:sz w:val="32"/>
+                <w:szCs w:val="32"/>
+              </w:rPr>
+              <w:t>line offset</w:t>
+            </w:r>
+          </w:p>
+          <w:p>
+            <w:pPr>
+              <w:bidi w:val="0"/>
+              <w:rPr>
+                <w:rFonts w:cstheme="minorHAnsi"/>
+                <w:b/>
+                <w:bCs/>
+                <w:sz w:val="32"/>
+                <w:szCs w:val="32"/>
+              </w:rPr>
+            </w:pPr>
+          </w:p>
+        </w:tc>
+        <w:tc>
+          <w:tcPr>
+            <w:tcW w:w="2693" w:type="dxa"/>
+            <w:shd w:val="clear" w:color="auto" w:fill="auto"/>
+          </w:tcPr>
+          <w:p>
+            <w:pPr>
+              <w:bidi w:val="0"/>
+              <w:rPr>
+                <w:rFonts w:cstheme="minorHAnsi"/>
+                <w:b/>
+                <w:bCs/>
+                <w:sz w:val="32"/>
+                <w:szCs w:val="32"/>
+              </w:rPr>
+            </w:pPr>
+            <w:proofErr w:type="spellStart"/>
+            <w:r>
+              <w:rPr>
+                <w:rFonts w:cstheme="minorHAnsi"/>
+                <w:b/>
+                <w:bCs/>
+                <w:sz w:val="32"/>
+                <w:szCs w:val="32"/>
+              </w:rPr>
+              <w:t>PrintLine</w:t>
+            </w:r>
+            <w:proofErr w:type="spellEnd"/>
+          </w:p>
+        </w:tc>
+      </w:tr>
+      <w:tr>
+        <w:tc>
+          <w:tcPr>
+            <w:tcW w:w="1193" w:type="dxa"/>
+          </w:tcPr>
+          <w:p>
+            <w:pPr>
+              <w:bidi w:val="0"/>
+              <w:rPr>
+                <w:rFonts w:cstheme="minorHAnsi"/>
+                <w:b/>
+                <w:bCs/>
+                <w:sz w:val="32"/>
+                <w:szCs w:val="32"/>
+              </w:rPr>
+            </w:pPr>
+          </w:p>
+        </w:tc>
+        <w:tc>
+          <w:tcPr>
+            <w:tcW w:w="2340" w:type="dxa"/>
+            <w:shd w:val="clear" w:color="auto" w:fill="auto"/>
+          </w:tcPr>
+          <w:p>
+            <w:pPr>
+              <w:bidi w:val="0"/>
+              <w:rPr>
+                <w:rFonts w:cstheme="minorHAnsi"/>
+                <w:b/>
+                <w:bCs/>
+                <w:sz w:val="32"/>
+                <w:szCs w:val="32"/>
+              </w:rPr>
+            </w:pPr>
+            <w:r>
+              <w:rPr>
+                <w:rFonts w:cstheme="minorHAnsi"/>
+                <w:b/>
+                <w:bCs/>
+                <w:sz w:val="32"/>
+                <w:szCs w:val="32"/>
+              </w:rPr>
+              <w:t xml:space="preserve">Prints a new line </w:t>
+            </w:r>
+          </w:p>
+        </w:tc>
+        <w:tc>
+          <w:tcPr>
+            <w:tcW w:w="1980" w:type="dxa"/>
+            <w:shd w:val="clear" w:color="auto" w:fill="auto"/>
+          </w:tcPr>
+          <w:p>
+            <w:pPr>
+              <w:bidi w:val="0"/>
+              <w:rPr>
+                <w:rFonts w:cstheme="minorHAnsi"/>
+                <w:b/>
+                <w:bCs/>
+                <w:sz w:val="32"/>
+                <w:szCs w:val="32"/>
+              </w:rPr>
+            </w:pPr>
+            <w:r>
+              <w:rPr>
+                <w:rFonts w:cstheme="minorHAnsi"/>
+                <w:b/>
+                <w:bCs/>
+                <w:sz w:val="32"/>
+                <w:szCs w:val="32"/>
+              </w:rPr>
+              <w:t>void</w:t>
+            </w:r>
+          </w:p>
+          <w:p>
+            <w:pPr>
+              <w:bidi w:val="0"/>
+              <w:rPr>
+                <w:rFonts w:cstheme="minorHAnsi"/>
+                <w:b/>
+                <w:bCs/>
+                <w:sz w:val="32"/>
+                <w:szCs w:val="32"/>
+              </w:rPr>
+            </w:pPr>
+          </w:p>
+        </w:tc>
+        <w:tc>
+          <w:tcPr>
+            <w:tcW w:w="2250" w:type="dxa"/>
+            <w:shd w:val="clear" w:color="auto" w:fill="auto"/>
+          </w:tcPr>
+          <w:p>
+            <w:pPr>
+              <w:bidi w:val="0"/>
+              <w:rPr>
+                <w:rFonts w:cstheme="minorHAnsi"/>
+                <w:b/>
+                <w:bCs/>
+                <w:sz w:val="32"/>
+                <w:szCs w:val="32"/>
+              </w:rPr>
+            </w:pPr>
+            <w:r>
+              <w:rPr>
+                <w:rFonts w:cstheme="minorHAnsi"/>
+                <w:b/>
+                <w:bCs/>
+                <w:sz w:val="32"/>
+                <w:szCs w:val="32"/>
+              </w:rPr>
+              <w:t>None</w:t>
+            </w:r>
+          </w:p>
+          <w:p>
+            <w:pPr>
+              <w:bidi w:val="0"/>
+              <w:rPr>
+                <w:rFonts w:cstheme="minorHAnsi"/>
+                <w:b/>
+                <w:bCs/>
+                <w:sz w:val="32"/>
+                <w:szCs w:val="32"/>
+              </w:rPr>
+            </w:pPr>
+          </w:p>
+        </w:tc>
+        <w:tc>
+          <w:tcPr>
+            <w:tcW w:w="2693" w:type="dxa"/>
+            <w:shd w:val="clear" w:color="auto" w:fill="auto"/>
+          </w:tcPr>
+          <w:p>
+            <w:pPr>
+              <w:bidi w:val="0"/>
+              <w:rPr>
+                <w:rFonts w:cstheme="minorHAnsi"/>
+                <w:b/>
+                <w:bCs/>
+                <w:sz w:val="32"/>
+                <w:szCs w:val="32"/>
+              </w:rPr>
+            </w:pPr>
+            <w:proofErr w:type="spellStart"/>
+            <w:r>
+              <w:rPr>
+                <w:rFonts w:cstheme="minorHAnsi"/>
+                <w:b/>
+                <w:bCs/>
+                <w:sz w:val="32"/>
+                <w:szCs w:val="32"/>
+              </w:rPr>
+              <w:t>PrintNewLine</w:t>
+            </w:r>
+            <w:proofErr w:type="spellEnd"/>
+          </w:p>
+          <w:p>
+            <w:pPr>
+              <w:bidi w:val="0"/>
+              <w:rPr>
+                <w:rFonts w:cstheme="minorHAnsi"/>
+                <w:b/>
+                <w:bCs/>
+                <w:sz w:val="32"/>
+                <w:szCs w:val="32"/>
+              </w:rPr>
+            </w:pPr>
+          </w:p>
+        </w:tc>
+      </w:tr>
+      <w:tr>
+        <w:tc>
+          <w:tcPr>
+            <w:tcW w:w="1193" w:type="dxa"/>
+          </w:tcPr>
+          <w:p>
+            <w:pPr>
+              <w:bidi w:val="0"/>
+              <w:rPr>
+                <w:rFonts w:cstheme="minorHAnsi"/>
+                <w:b/>
+                <w:bCs/>
+                <w:sz w:val="32"/>
+                <w:szCs w:val="32"/>
+              </w:rPr>
+            </w:pPr>
+          </w:p>
+        </w:tc>
+        <w:tc>
+          <w:tcPr>
+            <w:tcW w:w="2340" w:type="dxa"/>
+            <w:shd w:val="clear" w:color="auto" w:fill="auto"/>
+          </w:tcPr>
+          <w:p>
+            <w:pPr>
+              <w:bidi w:val="0"/>
+              <w:rPr>
+                <w:rFonts w:cstheme="minorHAnsi"/>
+                <w:b/>
+                <w:bCs/>
+                <w:sz w:val="32"/>
+                <w:szCs w:val="32"/>
+              </w:rPr>
+            </w:pPr>
+            <w:r>
+              <w:rPr>
+                <w:rFonts w:cstheme="minorHAnsi"/>
+                <w:b/>
+                <w:bCs/>
+                <w:sz w:val="32"/>
+                <w:szCs w:val="32"/>
+              </w:rPr>
+              <w:t>Clears the console</w:t>
+            </w:r>
+          </w:p>
+        </w:tc>
+        <w:tc>
+          <w:tcPr>
+            <w:tcW w:w="1980" w:type="dxa"/>
+            <w:shd w:val="clear" w:color="auto" w:fill="auto"/>
+          </w:tcPr>
+          <w:p>
+            <w:pPr>
+              <w:bidi w:val="0"/>
+              <w:rPr>
+                <w:rFonts w:cstheme="minorHAnsi"/>
+                <w:b/>
+                <w:bCs/>
+                <w:sz w:val="32"/>
+                <w:szCs w:val="32"/>
+              </w:rPr>
+            </w:pPr>
+            <w:r>
+              <w:rPr>
+                <w:rFonts w:cstheme="minorHAnsi"/>
+                <w:b/>
+                <w:bCs/>
+                <w:sz w:val="32"/>
+                <w:szCs w:val="32"/>
+              </w:rPr>
+              <w:t>void</w:t>
+            </w:r>
+          </w:p>
+        </w:tc>
+        <w:tc>
+          <w:tcPr>
+            <w:tcW w:w="2250" w:type="dxa"/>
+            <w:shd w:val="clear" w:color="auto" w:fill="auto"/>
+          </w:tcPr>
+          <w:p>
+            <w:pPr>
+              <w:bidi w:val="0"/>
+              <w:rPr>
+                <w:rFonts w:cstheme="minorHAnsi"/>
+                <w:b/>
+                <w:bCs/>
+                <w:sz w:val="32"/>
+                <w:szCs w:val="32"/>
+              </w:rPr>
+            </w:pPr>
+            <w:r>
+              <w:rPr>
+                <w:rFonts w:cstheme="minorHAnsi"/>
+                <w:b/>
+                <w:bCs/>
+                <w:sz w:val="32"/>
+                <w:szCs w:val="32"/>
+              </w:rPr>
+              <w:t>None</w:t>
+            </w:r>
+          </w:p>
+        </w:tc>
+        <w:tc>
+          <w:tcPr>
+            <w:tcW w:w="2693" w:type="dxa"/>
+            <w:shd w:val="clear" w:color="auto" w:fill="auto"/>
+          </w:tcPr>
+          <w:p>
+            <w:pPr>
+              <w:bidi w:val="0"/>
+              <w:rPr>
+                <w:rFonts w:cstheme="minorHAnsi"/>
+                <w:b/>
+                <w:bCs/>
+                <w:sz w:val="32"/>
+                <w:szCs w:val="32"/>
+              </w:rPr>
+            </w:pPr>
+            <w:proofErr w:type="spellStart"/>
+            <w:r>
+              <w:rPr>
+                <w:rFonts w:cstheme="minorHAnsi"/>
+                <w:b/>
+                <w:bCs/>
+                <w:sz w:val="32"/>
+                <w:szCs w:val="32"/>
+              </w:rPr>
+              <w:t>ClearConsole</w:t>
+            </w:r>
+            <w:proofErr w:type="spellEnd"/>
+          </w:p>
+        </w:tc>
+      </w:tr>
+    </w:tbl>
+    <w:p>
+      <w:pPr>
+        <w:bidi w:val="0"/>
+        <w:rPr>
+          <w:sz w:val="18"/>
+          <w:szCs w:val="18"/>
+          <w:rtl/>
+        </w:rPr>
+      </w:pPr>
+      <w:r>
+        <w:rPr>
+          <w:sz w:val="18"/>
+          <w:szCs w:val="18"/>
+          <w:rtl/>
+        </w:rPr>
+        <w:br w:type="page"/>
+      </w:r>
+    </w:p>
+    <w:p>
+      <w:pPr>
+        <w:bidi w:val="0"/>
+        <w:rPr>
+          <w:sz w:val="18"/>
+          <w:szCs w:val="18"/>
+          <w:rtl/>
+        </w:rPr>
+      </w:pPr>
+    </w:p>
+    <w:p>
+      <w:pPr>
+        <w:jc w:val="center"/>
+        <w:rPr>
+          <w:sz w:val="18"/>
+          <w:szCs w:val="18"/>
+        </w:rPr>
+      </w:pPr>
+    </w:p>
+    <w:p>
+      <w:pPr>
+        <w:jc w:val="center"/>
+        <w:rPr>
+          <w:sz w:val="18"/>
+          <w:szCs w:val="18"/>
+          <w:rtl/>
+        </w:rPr>
+      </w:pPr>
+      <w:r>
+        <w:rPr>
           <w:rFonts w:hint="cs"/>
           <w:sz w:val="18"/>
           <w:szCs w:val="18"/>
           <w:rtl/>
         </w:rPr>
-        <w:lastRenderedPageBreak/>
         <w:t>100</w:t>
       </w:r>
     </w:p>
@@ -1859,7 +6383,33 @@
           <w:szCs w:val="32"/>
           <w:rtl/>
         </w:rPr>
-        <w:t>פה אני רוצה לרשום כמה וכמה תודות לאנשים שעזרו לי מאוד עם הפרויקט ושלא יכלתי לעשות אותו בלעדיהם.</w:t>
+        <w:t xml:space="preserve">פה אני רוצה לרשום כמה וכמה תודות לאנשים שעזרו לי מאוד עם הפרויקט ושלא </w:t>
+      </w:r>
+      <w:proofErr w:type="spellStart"/>
+      <w:r>
+        <w:rPr>
+          <w:rFonts w:cstheme="minorHAnsi" w:hint="cs"/>
+          <w:b/>
+          <w:bCs/>
+          <w:color w:val="767171" w:themeColor="background2" w:themeShade="80"/>
+          <w:sz w:val="32"/>
+          <w:szCs w:val="32"/>
+          <w:rtl/>
+        </w:rPr>
+        <w:t>יכלתי</w:t>
+      </w:r>
+      <w:proofErr w:type="spellEnd"/>
+      <w:r>
+        <w:rPr>
+          <w:rFonts w:cstheme="minorHAnsi" w:hint="cs"/>
+          <w:b/>
+          <w:bCs/>
+          <w:color w:val="767171" w:themeColor="background2" w:themeShade="80"/>
+          <w:sz w:val="32"/>
+          <w:szCs w:val="32"/>
+          <w:rtl/>
+        </w:rPr>
+        <w:t xml:space="preserve"> לעשות אותו בלעדיהם.</w:t>
       </w:r>
     </w:p>
     <w:p>
@@ -2471,7 +7021,26 @@
                 <w:szCs w:val="24"/>
                 <w:rtl/>
               </w:rPr>
-              <w:t>מדריך למשתמש ברור</w:t>
+              <w:t xml:space="preserve">מדריך </w:t>
+            </w:r>
+            <w:r>
+              <w:rPr>
+                <w:rFonts w:ascii="Calibri" w:eastAsia="Times New Roman" w:hAnsi="Calibri" w:cs="Calibri"/>
+                <w:color w:val="000000"/>
+                <w:sz w:val="24"/>
+                <w:szCs w:val="24"/>
+              </w:rPr>
+              <w:t xml:space="preserve"> </w:t>
+            </w:r>
+            <w:r>
+              <w:rPr>
+                <w:rFonts w:ascii="Calibri" w:eastAsia="Times New Roman" w:hAnsi="Calibri" w:cs="Calibri"/>
+                <w:color w:val="000000"/>
+                <w:sz w:val="24"/>
+                <w:szCs w:val="24"/>
+                <w:rtl/>
+              </w:rPr>
+              <w:t>למשתמש ברור</w:t>
             </w:r>
           </w:p>
         </w:tc>
@@ -3975,7 +8544,7 @@
               <w:bidi w:val="0"/>
               <w:spacing w:after="0" w:line="240" w:lineRule="auto"/>
               <w:rPr>
-                <w:rFonts w:ascii="Times New Roman" w:eastAsia="Times New Roman" w:hAnsi="Times New Roman" w:cs="Times New Roman" w:hint="cs"/>
+                <w:rFonts w:ascii="Times New Roman" w:eastAsia="Times New Roman" w:hAnsi="Times New Roman" w:cs="Times New Roman"/>
                 <w:sz w:val="24"/>
                 <w:szCs w:val="24"/>
                 <w:rtl/>
@@ -4045,114 +8614,6 @@
           <w:rtl/>
         </w:rPr>
       </w:pPr>
-    </w:p>
-    <w:p>
-      <w:pPr>
-        <w:rPr>
-          <w:rFonts w:cstheme="minorHAnsi"/>
-          <w:b/>
-          <w:bCs/>
-          <w:color w:val="70AD47" w:themeColor="accent6"/>
-          <w:sz w:val="32"/>
-          <w:szCs w:val="32"/>
-          <w:rtl/>
-        </w:rPr>
-      </w:pPr>
-      <w:r>
-        <w:rPr>
-          <w:rFonts w:cstheme="minorHAnsi" w:hint="cs"/>
-          <w:b/>
-          <w:bCs/>
-          <w:color w:val="70AD47" w:themeColor="accent6"/>
-          <w:sz w:val="32"/>
-          <w:szCs w:val="32"/>
-          <w:rtl/>
-        </w:rPr>
-        <w:t xml:space="preserve">הצפנת טקסט </w:t>
-      </w:r>
-      <w:r>
-        <w:rPr>
-          <w:rFonts w:cstheme="minorHAnsi" w:hint="cs"/>
-          <w:b/>
-          <w:bCs/>
-          <w:color w:val="70AD47" w:themeColor="accent6"/>
-          <w:sz w:val="32"/>
-          <w:szCs w:val="32"/>
-        </w:rPr>
-        <w:t>V</w:t>
-      </w:r>
-    </w:p>
-    <w:p>
-      <w:pPr>
-        <w:rPr>
-          <w:rFonts w:cstheme="minorHAnsi"/>
-          <w:b/>
-          <w:bCs/>
-          <w:color w:val="70AD47" w:themeColor="accent6"/>
-          <w:sz w:val="32"/>
-          <w:szCs w:val="32"/>
-          <w:rtl/>
-        </w:rPr>
-      </w:pPr>
-      <w:r>
-        <w:rPr>
-          <w:rFonts w:cstheme="minorHAnsi" w:hint="cs"/>
-          <w:b/>
-          <w:bCs/>
-          <w:color w:val="70AD47" w:themeColor="accent6"/>
-          <w:sz w:val="32"/>
-          <w:szCs w:val="32"/>
-          <w:rtl/>
-        </w:rPr>
-        <w:t xml:space="preserve">הצפנת קובץ </w:t>
-      </w:r>
-      <w:r>
-        <w:rPr>
-          <w:rFonts w:cstheme="minorHAnsi" w:hint="cs"/>
-          <w:b/>
-          <w:bCs/>
-          <w:color w:val="70AD47" w:themeColor="accent6"/>
-          <w:sz w:val="32"/>
-          <w:szCs w:val="32"/>
-        </w:rPr>
-        <w:t>X</w:t>
-      </w:r>
-    </w:p>
-    <w:p>
-      <w:pPr>
-        <w:rPr>
-          <w:rFonts w:cstheme="minorHAnsi" w:hint="cs"/>
-          <w:b/>
-          <w:bCs/>
-          <w:color w:val="70AD47" w:themeColor="accent6"/>
-          <w:sz w:val="32"/>
-          <w:szCs w:val="32"/>
-          <w:rtl/>
-        </w:rPr>
-      </w:pPr>
-      <w:r>
-        <w:rPr>
-          <w:rFonts w:cstheme="minorHAnsi" w:hint="cs"/>
-          <w:b/>
-          <w:bCs/>
-          <w:color w:val="70AD47" w:themeColor="accent6"/>
-          <w:sz w:val="32"/>
-          <w:szCs w:val="32"/>
-          <w:rtl/>
-        </w:rPr>
-        <w:t xml:space="preserve">הצפנת תיקיה </w:t>
-      </w:r>
-      <w:r>
-        <w:rPr>
-          <w:rFonts w:cstheme="minorHAnsi" w:hint="cs"/>
-          <w:b/>
-          <w:bCs/>
-          <w:color w:val="70AD47" w:themeColor="accent6"/>
-          <w:sz w:val="32"/>
-          <w:szCs w:val="32"/>
-        </w:rPr>
-        <w:t>X</w:t>
-      </w:r>
     </w:p>
     <w:sectPr>
       <w:pgSz w:w="11906" w:h="16838"/>
@@ -4564,7 +9025,7 @@
   <w:style w:type="paragraph" w:default="1" w:styleId="Normal">
     <w:name w:val="Normal"/>
     <w:qFormat/>
-    <w:rsid w:val="00DD2CB2"/>
+    <w:rsid w:val="00DC095D"/>
     <w:pPr>
       <w:bidi/>
     </w:pPr>
@@ -4572,7 +9033,6 @@
   <w:style w:type="character" w:default="1" w:styleId="DefaultParagraphFont">
     <w:name w:val="Default Paragraph Font"/>
     <w:uiPriority w:val="1"/>
-    <w:semiHidden/>
     <w:unhideWhenUsed/>
   </w:style>
   <w:style w:type="table" w:default="1" w:styleId="TableNormal">
@@ -4612,6 +9072,25 @@
       <w:sz w:val="24"/>
       <w:szCs w:val="24"/>
     </w:rPr>
+  </w:style>
+  <w:style w:type="table" w:styleId="TableGrid">
+    <w:name w:val="Table Grid"/>
+    <w:basedOn w:val="TableNormal"/>
+    <w:uiPriority w:val="39"/>
+    <w:rsid w:val="00245699"/>
+    <w:pPr>
+      <w:spacing w:after="0" w:line="240" w:lineRule="auto"/>
+    </w:pPr>
+    <w:tblPr>
+      <w:tblBorders>
+        <w:top w:val="single" w:sz="4" w:space="0" w:color="auto"/>
+        <w:left w:val="single" w:sz="4" w:space="0" w:color="auto"/>
+        <w:bottom w:val="single" w:sz="4" w:space="0" w:color="auto"/>
+        <w:right w:val="single" w:sz="4" w:space="0" w:color="auto"/>
+        <w:insideH w:val="single" w:sz="4" w:space="0" w:color="auto"/>
+        <w:insideV w:val="single" w:sz="4" w:space="0" w:color="auto"/>
+      </w:tblBorders>
+    </w:tblPr>
   </w:style>
 </w:styles>
 </file>

</xml_diff>